<commit_message>
Création d'une charte graphique pour l'application de supervision. Découpage du logo du téléthon
</commit_message>
<xml_diff>
--- a/Nathan/Application_supervision/Présentation visuelle.docx
+++ b/Nathan/Application_supervision/Présentation visuelle.docx
@@ -2,6 +2,30 @@
 <file path=word/document.xml><?xml version="1.0" encoding="utf-8"?>
 <w:document xmlns:wpc="http://schemas.microsoft.com/office/word/2010/wordprocessingCanvas" xmlns:cx="http://schemas.microsoft.com/office/drawing/2014/chartex" xmlns:cx1="http://schemas.microsoft.com/office/drawing/2015/9/8/chartex" xmlns:cx2="http://schemas.microsoft.com/office/drawing/2015/10/21/chartex" xmlns:cx3="http://schemas.microsoft.com/office/drawing/2016/5/9/chartex" xmlns:cx4="http://schemas.microsoft.com/office/drawing/2016/5/10/chartex" xmlns:cx5="http://schemas.microsoft.com/office/drawing/2016/5/11/chartex" xmlns:cx6="http://schemas.microsoft.com/office/drawing/2016/5/12/chartex" xmlns:cx7="http://schemas.microsoft.com/office/drawing/2016/5/13/chartex" xmlns:cx8="http://schemas.microsoft.com/office/drawing/2016/5/14/chartex" xmlns:mc="http://schemas.openxmlformats.org/markup-compatibility/2006" xmlns:aink="http://schemas.microsoft.com/office/drawing/2016/ink" xmlns:am3d="http://schemas.microsoft.com/office/drawing/2017/model3d" xmlns:o="urn:schemas-microsoft-com:office:office" xmlns:r="http://schemas.openxmlformats.org/officeDocument/2006/relationships" xmlns:m="http://schemas.openxmlformats.org/officeDocument/2006/math" xmlns:v="urn:schemas-microsoft-com:vml" xmlns:wp14="http://schemas.microsoft.com/office/word/2010/wordprocessingDrawing" xmlns:wp="http://schemas.openxmlformats.org/drawingml/2006/wordprocessingDrawing" xmlns:w10="urn:schemas-microsoft-com:office:word" xmlns:w="http://schemas.openxmlformats.org/wordprocessingml/2006/main" xmlns:w14="http://schemas.microsoft.com/office/word/2010/wordml" xmlns:w15="http://schemas.microsoft.com/office/word/2012/wordml" xmlns:w16cid="http://schemas.microsoft.com/office/word/2016/wordml/cid" xmlns:w16se="http://schemas.microsoft.com/office/word/2015/wordml/symex" xmlns:wpg="http://schemas.microsoft.com/office/word/2010/wordprocessingGroup" xmlns:wpi="http://schemas.microsoft.com/office/word/2010/wordprocessingInk" xmlns:wne="http://schemas.microsoft.com/office/word/2006/wordml" xmlns:wps="http://schemas.microsoft.com/office/word/2010/wordprocessingShape" mc:Ignorable="w14 w15 w16se w16cid wp14">
   <w:body>
+    <w:p>
+      <w:r>
+        <w:t xml:space="preserve">  </w:t>
+      </w:r>
+    </w:p>
+    <w:p/>
+    <w:p/>
+    <w:p/>
+    <w:p/>
+    <w:p/>
+    <w:p/>
+    <w:p/>
+    <w:p/>
+    <w:p/>
+    <w:p/>
+    <w:p/>
+    <w:p/>
+    <w:p/>
+    <w:p/>
+    <w:p/>
+    <w:p/>
+    <w:p/>
+    <w:p/>
+    <w:p/>
     <w:p>
       <w:bookmarkStart w:id="0" w:name="_GoBack"/>
       <w:bookmarkEnd w:id="0"/>
@@ -9,21 +33,22 @@
         <w:rPr>
           <w:noProof/>
         </w:rPr>
+        <w:lastRenderedPageBreak/>
         <mc:AlternateContent>
           <mc:Choice Requires="wps">
             <w:drawing>
-              <wp:anchor distT="0" distB="0" distL="114300" distR="114300" simplePos="0" relativeHeight="251682816" behindDoc="0" locked="0" layoutInCell="1" allowOverlap="1" wp14:anchorId="7BFDEF05" wp14:editId="57C78E86">
+              <wp:anchor distT="0" distB="0" distL="114300" distR="114300" simplePos="0" relativeHeight="251709440" behindDoc="0" locked="0" layoutInCell="1" allowOverlap="1" wp14:anchorId="605BF0FE" wp14:editId="5E5E106A">
                 <wp:simplePos x="0" y="0"/>
-                <wp:positionH relativeFrom="margin">
-                  <wp:align>left</wp:align>
+                <wp:positionH relativeFrom="column">
+                  <wp:posOffset>3719444</wp:posOffset>
                 </wp:positionH>
                 <wp:positionV relativeFrom="paragraph">
-                  <wp:posOffset>2978677</wp:posOffset>
+                  <wp:posOffset>5731068</wp:posOffset>
                 </wp:positionV>
-                <wp:extent cx="1448782" cy="276045"/>
+                <wp:extent cx="166978" cy="214685"/>
                 <wp:effectExtent l="0" t="0" r="0" b="0"/>
                 <wp:wrapNone/>
-                <wp:docPr id="21" name="Rectangle 21"/>
+                <wp:docPr id="35" name="Signe de multiplication 35"/>
                 <wp:cNvGraphicFramePr/>
                 <a:graphic xmlns:a="http://schemas.openxmlformats.org/drawingml/2006/main">
                   <a:graphicData uri="http://schemas.microsoft.com/office/word/2010/wordprocessingShape">
@@ -32,7 +57,299 @@
                       <wps:spPr>
                         <a:xfrm>
                           <a:off x="0" y="0"/>
-                          <a:ext cx="1448782" cy="276045"/>
+                          <a:ext cx="166978" cy="214685"/>
+                        </a:xfrm>
+                        <a:prstGeom prst="mathMultiply">
+                          <a:avLst>
+                            <a:gd name="adj1" fmla="val 7952"/>
+                          </a:avLst>
+                        </a:prstGeom>
+                        <a:solidFill>
+                          <a:srgbClr val="FF0000"/>
+                        </a:solidFill>
+                        <a:ln>
+                          <a:noFill/>
+                        </a:ln>
+                      </wps:spPr>
+                      <wps:style>
+                        <a:lnRef idx="2">
+                          <a:schemeClr val="accent1">
+                            <a:shade val="50000"/>
+                          </a:schemeClr>
+                        </a:lnRef>
+                        <a:fillRef idx="1">
+                          <a:schemeClr val="accent1"/>
+                        </a:fillRef>
+                        <a:effectRef idx="0">
+                          <a:schemeClr val="accent1"/>
+                        </a:effectRef>
+                        <a:fontRef idx="minor">
+                          <a:schemeClr val="lt1"/>
+                        </a:fontRef>
+                      </wps:style>
+                      <wps:bodyPr rot="0" spcFirstLastPara="0" vertOverflow="overflow" horzOverflow="overflow" vert="horz" wrap="square" lIns="91440" tIns="45720" rIns="91440" bIns="45720" numCol="1" spcCol="0" rtlCol="0" fromWordArt="0" anchor="ctr" anchorCtr="0" forceAA="0" compatLnSpc="1">
+                        <a:prstTxWarp prst="textNoShape">
+                          <a:avLst/>
+                        </a:prstTxWarp>
+                        <a:noAutofit/>
+                      </wps:bodyPr>
+                    </wps:wsp>
+                  </a:graphicData>
+                </a:graphic>
+                <wp14:sizeRelH relativeFrom="margin">
+                  <wp14:pctWidth>0</wp14:pctWidth>
+                </wp14:sizeRelH>
+                <wp14:sizeRelV relativeFrom="margin">
+                  <wp14:pctHeight>0</wp14:pctHeight>
+                </wp14:sizeRelV>
+              </wp:anchor>
+            </w:drawing>
+          </mc:Choice>
+          <mc:Fallback>
+            <w:pict>
+              <v:shape w14:anchorId="132F8BDF" id="Signe de multiplication 35" o:spid="_x0000_s1026" style="position:absolute;margin-left:292.85pt;margin-top:451.25pt;width:13.15pt;height:16.9pt;z-index:251709440;visibility:visible;mso-wrap-style:square;mso-width-percent:0;mso-height-percent:0;mso-wrap-distance-left:9pt;mso-wrap-distance-top:0;mso-wrap-distance-right:9pt;mso-wrap-distance-bottom:0;mso-position-horizontal:absolute;mso-position-horizontal-relative:text;mso-position-vertical:absolute;mso-position-vertical-relative:text;mso-width-percent:0;mso-height-percent:0;mso-width-relative:margin;mso-height-relative:margin;v-text-anchor:middle" coordsize="166978,214685" o:gfxdata="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" path="m34863,55638l45344,47486,83489,96529,121634,47486r10481,8152l91900,107343r40215,51704l121634,167199,83489,118156,45344,167199,34863,159047,75078,107343,34863,55638xe" fillcolor="red" stroked="f" strokeweight="1pt">
+                <v:stroke joinstyle="miter"/>
+                <v:path arrowok="t" o:connecttype="custom" o:connectlocs="34863,55638;45344,47486;83489,96529;121634,47486;132115,55638;91900,107343;132115,159047;121634,167199;83489,118156;45344,167199;34863,159047;75078,107343;34863,55638" o:connectangles="0,0,0,0,0,0,0,0,0,0,0,0,0"/>
+              </v:shape>
+            </w:pict>
+          </mc:Fallback>
+        </mc:AlternateContent>
+      </w:r>
+      <w:r>
+        <w:rPr>
+          <w:noProof/>
+        </w:rPr>
+        <mc:AlternateContent>
+          <mc:Choice Requires="wps">
+            <w:drawing>
+              <wp:anchor distT="0" distB="0" distL="114300" distR="114300" simplePos="0" relativeHeight="251713536" behindDoc="0" locked="0" layoutInCell="1" allowOverlap="1" wp14:anchorId="4AC53701" wp14:editId="6584F91B">
+                <wp:simplePos x="0" y="0"/>
+                <wp:positionH relativeFrom="column">
+                  <wp:posOffset>4989002</wp:posOffset>
+                </wp:positionH>
+                <wp:positionV relativeFrom="paragraph">
+                  <wp:posOffset>5732393</wp:posOffset>
+                </wp:positionV>
+                <wp:extent cx="166978" cy="214685"/>
+                <wp:effectExtent l="0" t="0" r="0" b="0"/>
+                <wp:wrapNone/>
+                <wp:docPr id="38" name="Signe de multiplication 38"/>
+                <wp:cNvGraphicFramePr/>
+                <a:graphic xmlns:a="http://schemas.openxmlformats.org/drawingml/2006/main">
+                  <a:graphicData uri="http://schemas.microsoft.com/office/word/2010/wordprocessingShape">
+                    <wps:wsp>
+                      <wps:cNvSpPr/>
+                      <wps:spPr>
+                        <a:xfrm>
+                          <a:off x="0" y="0"/>
+                          <a:ext cx="166978" cy="214685"/>
+                        </a:xfrm>
+                        <a:prstGeom prst="mathMultiply">
+                          <a:avLst>
+                            <a:gd name="adj1" fmla="val 7952"/>
+                          </a:avLst>
+                        </a:prstGeom>
+                        <a:solidFill>
+                          <a:srgbClr val="FF0000"/>
+                        </a:solidFill>
+                        <a:ln>
+                          <a:noFill/>
+                        </a:ln>
+                      </wps:spPr>
+                      <wps:style>
+                        <a:lnRef idx="2">
+                          <a:schemeClr val="accent1">
+                            <a:shade val="50000"/>
+                          </a:schemeClr>
+                        </a:lnRef>
+                        <a:fillRef idx="1">
+                          <a:schemeClr val="accent1"/>
+                        </a:fillRef>
+                        <a:effectRef idx="0">
+                          <a:schemeClr val="accent1"/>
+                        </a:effectRef>
+                        <a:fontRef idx="minor">
+                          <a:schemeClr val="lt1"/>
+                        </a:fontRef>
+                      </wps:style>
+                      <wps:bodyPr rot="0" spcFirstLastPara="0" vertOverflow="overflow" horzOverflow="overflow" vert="horz" wrap="square" lIns="91440" tIns="45720" rIns="91440" bIns="45720" numCol="1" spcCol="0" rtlCol="0" fromWordArt="0" anchor="ctr" anchorCtr="0" forceAA="0" compatLnSpc="1">
+                        <a:prstTxWarp prst="textNoShape">
+                          <a:avLst/>
+                        </a:prstTxWarp>
+                        <a:noAutofit/>
+                      </wps:bodyPr>
+                    </wps:wsp>
+                  </a:graphicData>
+                </a:graphic>
+                <wp14:sizeRelH relativeFrom="margin">
+                  <wp14:pctWidth>0</wp14:pctWidth>
+                </wp14:sizeRelH>
+                <wp14:sizeRelV relativeFrom="margin">
+                  <wp14:pctHeight>0</wp14:pctHeight>
+                </wp14:sizeRelV>
+              </wp:anchor>
+            </w:drawing>
+          </mc:Choice>
+          <mc:Fallback>
+            <w:pict>
+              <v:shape w14:anchorId="231BCEC2" id="Signe de multiplication 38" o:spid="_x0000_s1026" style="position:absolute;margin-left:392.85pt;margin-top:451.35pt;width:13.15pt;height:16.9pt;z-index:251713536;visibility:visible;mso-wrap-style:square;mso-width-percent:0;mso-height-percent:0;mso-wrap-distance-left:9pt;mso-wrap-distance-top:0;mso-wrap-distance-right:9pt;mso-wrap-distance-bottom:0;mso-position-horizontal:absolute;mso-position-horizontal-relative:text;mso-position-vertical:absolute;mso-position-vertical-relative:text;mso-width-percent:0;mso-height-percent:0;mso-width-relative:margin;mso-height-relative:margin;v-text-anchor:middle" coordsize="166978,214685" o:gfxdata="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" path="m34863,55638l45344,47486,83489,96529,121634,47486r10481,8152l91900,107343r40215,51704l121634,167199,83489,118156,45344,167199,34863,159047,75078,107343,34863,55638xe" fillcolor="red" stroked="f" strokeweight="1pt">
+                <v:stroke joinstyle="miter"/>
+                <v:path arrowok="t" o:connecttype="custom" o:connectlocs="34863,55638;45344,47486;83489,96529;121634,47486;132115,55638;91900,107343;132115,159047;121634,167199;83489,118156;45344,167199;34863,159047;75078,107343;34863,55638" o:connectangles="0,0,0,0,0,0,0,0,0,0,0,0,0"/>
+              </v:shape>
+            </w:pict>
+          </mc:Fallback>
+        </mc:AlternateContent>
+      </w:r>
+      <w:r>
+        <w:rPr>
+          <w:noProof/>
+        </w:rPr>
+        <mc:AlternateContent>
+          <mc:Choice Requires="wps">
+            <w:drawing>
+              <wp:anchor distT="0" distB="0" distL="114300" distR="114300" simplePos="0" relativeHeight="251711488" behindDoc="0" locked="0" layoutInCell="1" allowOverlap="1" wp14:anchorId="15A9FDBB" wp14:editId="149D1522">
+                <wp:simplePos x="0" y="0"/>
+                <wp:positionH relativeFrom="margin">
+                  <wp:align>center</wp:align>
+                </wp:positionH>
+                <wp:positionV relativeFrom="paragraph">
+                  <wp:posOffset>5754508</wp:posOffset>
+                </wp:positionV>
+                <wp:extent cx="1414145" cy="155051"/>
+                <wp:effectExtent l="0" t="0" r="14605" b="16510"/>
+                <wp:wrapNone/>
+                <wp:docPr id="36" name="Rectangle 36"/>
+                <wp:cNvGraphicFramePr/>
+                <a:graphic xmlns:a="http://schemas.openxmlformats.org/drawingml/2006/main">
+                  <a:graphicData uri="http://schemas.microsoft.com/office/word/2010/wordprocessingShape">
+                    <wps:wsp>
+                      <wps:cNvSpPr/>
+                      <wps:spPr>
+                        <a:xfrm>
+                          <a:off x="0" y="0"/>
+                          <a:ext cx="1414145" cy="155051"/>
+                        </a:xfrm>
+                        <a:prstGeom prst="rect">
+                          <a:avLst/>
+                        </a:prstGeom>
+                        <a:noFill/>
+                        <a:ln>
+                          <a:solidFill>
+                            <a:srgbClr val="FF0000"/>
+                          </a:solidFill>
+                        </a:ln>
+                      </wps:spPr>
+                      <wps:style>
+                        <a:lnRef idx="2">
+                          <a:schemeClr val="accent1">
+                            <a:shade val="50000"/>
+                          </a:schemeClr>
+                        </a:lnRef>
+                        <a:fillRef idx="1">
+                          <a:schemeClr val="accent1"/>
+                        </a:fillRef>
+                        <a:effectRef idx="0">
+                          <a:schemeClr val="accent1"/>
+                        </a:effectRef>
+                        <a:fontRef idx="minor">
+                          <a:schemeClr val="lt1"/>
+                        </a:fontRef>
+                      </wps:style>
+                      <wps:txbx>
+                        <w:txbxContent>
+                          <w:p>
+                            <w:pPr>
+                              <w:jc w:val="center"/>
+                              <w:rPr>
+                                <w:color w:val="000000" w:themeColor="text1"/>
+                                <w:sz w:val="18"/>
+                              </w:rPr>
+                            </w:pPr>
+                            <w:r>
+                              <w:rPr>
+                                <w:color w:val="000000" w:themeColor="text1"/>
+                                <w:sz w:val="18"/>
+                              </w:rPr>
+                              <w:t>Stopper la partie</w:t>
+                            </w:r>
+                          </w:p>
+                        </w:txbxContent>
+                      </wps:txbx>
+                      <wps:bodyPr rot="0" spcFirstLastPara="0" vertOverflow="overflow" horzOverflow="overflow" vert="horz" wrap="square" lIns="0" tIns="0" rIns="0" bIns="0" numCol="1" spcCol="0" rtlCol="0" fromWordArt="0" anchor="ctr" anchorCtr="0" forceAA="0" compatLnSpc="1">
+                        <a:prstTxWarp prst="textNoShape">
+                          <a:avLst/>
+                        </a:prstTxWarp>
+                        <a:noAutofit/>
+                      </wps:bodyPr>
+                    </wps:wsp>
+                  </a:graphicData>
+                </a:graphic>
+                <wp14:sizeRelH relativeFrom="margin">
+                  <wp14:pctWidth>0</wp14:pctWidth>
+                </wp14:sizeRelH>
+                <wp14:sizeRelV relativeFrom="margin">
+                  <wp14:pctHeight>0</wp14:pctHeight>
+                </wp14:sizeRelV>
+              </wp:anchor>
+            </w:drawing>
+          </mc:Choice>
+          <mc:Fallback>
+            <w:pict>
+              <v:rect w14:anchorId="15A9FDBB" id="Rectangle 36" o:spid="_x0000_s1026" style="position:absolute;margin-left:0;margin-top:453.1pt;width:111.35pt;height:12.2pt;z-index:251711488;visibility:visible;mso-wrap-style:square;mso-width-percent:0;mso-height-percent:0;mso-wrap-distance-left:9pt;mso-wrap-distance-top:0;mso-wrap-distance-right:9pt;mso-wrap-distance-bottom:0;mso-position-horizontal:center;mso-position-horizontal-relative:margin;mso-position-vertical:absolute;mso-position-vertical-relative:text;mso-width-percent:0;mso-height-percent:0;mso-width-relative:margin;mso-height-relative:margin;v-text-anchor:middle" o:gfxdata="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" filled="f" strokecolor="red" strokeweight="1pt">
+                <v:textbox inset="0,0,0,0">
+                  <w:txbxContent>
+                    <w:p>
+                      <w:pPr>
+                        <w:jc w:val="center"/>
+                        <w:rPr>
+                          <w:color w:val="000000" w:themeColor="text1"/>
+                          <w:sz w:val="18"/>
+                        </w:rPr>
+                      </w:pPr>
+                      <w:r>
+                        <w:rPr>
+                          <w:color w:val="000000" w:themeColor="text1"/>
+                          <w:sz w:val="18"/>
+                        </w:rPr>
+                        <w:t>Stopper la partie</w:t>
+                      </w:r>
+                    </w:p>
+                  </w:txbxContent>
+                </v:textbox>
+                <w10:wrap anchorx="margin"/>
+              </v:rect>
+            </w:pict>
+          </mc:Fallback>
+        </mc:AlternateContent>
+      </w:r>
+      <w:r>
+        <w:rPr>
+          <w:noProof/>
+        </w:rPr>
+        <mc:AlternateContent>
+          <mc:Choice Requires="wps">
+            <w:drawing>
+              <wp:anchor distT="0" distB="0" distL="114300" distR="114300" simplePos="0" relativeHeight="251708416" behindDoc="0" locked="0" layoutInCell="1" allowOverlap="1" wp14:anchorId="2102D206" wp14:editId="03C7BA1C">
+                <wp:simplePos x="0" y="0"/>
+                <wp:positionH relativeFrom="margin">
+                  <wp:posOffset>6156098</wp:posOffset>
+                </wp:positionH>
+                <wp:positionV relativeFrom="paragraph">
+                  <wp:posOffset>4900504</wp:posOffset>
+                </wp:positionV>
+                <wp:extent cx="1951629" cy="401623"/>
+                <wp:effectExtent l="0" t="0" r="0" b="0"/>
+                <wp:wrapNone/>
+                <wp:docPr id="34" name="Rectangle 34"/>
+                <wp:cNvGraphicFramePr/>
+                <a:graphic xmlns:a="http://schemas.openxmlformats.org/drawingml/2006/main">
+                  <a:graphicData uri="http://schemas.microsoft.com/office/word/2010/wordprocessingShape">
+                    <wps:wsp>
+                      <wps:cNvSpPr/>
+                      <wps:spPr>
+                        <a:xfrm>
+                          <a:off x="0" y="0"/>
+                          <a:ext cx="1951629" cy="401623"/>
                         </a:xfrm>
                         <a:prstGeom prst="rect">
                           <a:avLst/>
@@ -64,20 +381,15 @@
                         <w:txbxContent>
                           <w:p>
                             <w:pPr>
+                              <w:jc w:val="center"/>
                               <w:rPr>
                                 <w:color w:val="000000" w:themeColor="text1"/>
                               </w:rPr>
                             </w:pPr>
-                            <w:r>
-                              <w:rPr>
-                                <w:color w:val="000000" w:themeColor="text1"/>
-                              </w:rPr>
-                              <w:t>Score :</w:t>
-                            </w:r>
                           </w:p>
                         </w:txbxContent>
                       </wps:txbx>
-                      <wps:bodyPr rot="0" spcFirstLastPara="0" vertOverflow="overflow" horzOverflow="overflow" vert="horz" wrap="square" lIns="91440" tIns="45720" rIns="91440" bIns="45720" numCol="1" spcCol="0" rtlCol="0" fromWordArt="0" anchor="ctr" anchorCtr="0" forceAA="0" compatLnSpc="1">
+                      <wps:bodyPr rot="0" spcFirstLastPara="0" vertOverflow="overflow" horzOverflow="overflow" vert="horz" wrap="square" lIns="0" tIns="0" rIns="0" bIns="0" numCol="1" spcCol="0" rtlCol="0" fromWordArt="0" anchor="ctr" anchorCtr="0" forceAA="0" compatLnSpc="1">
                         <a:prstTxWarp prst="textNoShape">
                           <a:avLst/>
                         </a:prstTxWarp>
@@ -97,21 +409,16 @@
           </mc:Choice>
           <mc:Fallback>
             <w:pict>
-              <v:rect w14:anchorId="7BFDEF05" id="Rectangle 21" o:spid="_x0000_s1026" style="position:absolute;margin-left:0;margin-top:234.55pt;width:114.1pt;height:21.75pt;z-index:251682816;visibility:visible;mso-wrap-style:square;mso-width-percent:0;mso-height-percent:0;mso-wrap-distance-left:9pt;mso-wrap-distance-top:0;mso-wrap-distance-right:9pt;mso-wrap-distance-bottom:0;mso-position-horizontal:left;mso-position-horizontal-relative:margin;mso-position-vertical:absolute;mso-position-vertical-relative:text;mso-width-percent:0;mso-height-percent:0;mso-width-relative:margin;mso-height-relative:margin;v-text-anchor:middle" o:gfxdata="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" fillcolor="white [3212]" stroked="f" strokeweight="1pt">
-                <v:textbox>
+              <v:rect w14:anchorId="2102D206" id="Rectangle 34" o:spid="_x0000_s1027" style="position:absolute;margin-left:484.75pt;margin-top:385.85pt;width:153.65pt;height:31.6pt;z-index:251708416;visibility:visible;mso-wrap-style:square;mso-width-percent:0;mso-height-percent:0;mso-wrap-distance-left:9pt;mso-wrap-distance-top:0;mso-wrap-distance-right:9pt;mso-wrap-distance-bottom:0;mso-position-horizontal:absolute;mso-position-horizontal-relative:margin;mso-position-vertical:absolute;mso-position-vertical-relative:text;mso-width-percent:0;mso-height-percent:0;mso-width-relative:margin;mso-height-relative:margin;v-text-anchor:middle" o:gfxdata="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" fillcolor="white [3212]" stroked="f" strokeweight="1pt">
+                <v:textbox inset="0,0,0,0">
                   <w:txbxContent>
                     <w:p>
                       <w:pPr>
+                        <w:jc w:val="center"/>
                         <w:rPr>
                           <w:color w:val="000000" w:themeColor="text1"/>
                         </w:rPr>
                       </w:pPr>
-                      <w:r>
-                        <w:rPr>
-                          <w:color w:val="000000" w:themeColor="text1"/>
-                        </w:rPr>
-                        <w:t>Score :</w:t>
-                      </w:r>
                     </w:p>
                   </w:txbxContent>
                 </v:textbox>
@@ -125,21 +432,160 @@
         <w:rPr>
           <w:noProof/>
         </w:rPr>
+        <w:drawing>
+          <wp:anchor distT="0" distB="0" distL="114300" distR="114300" simplePos="0" relativeHeight="251706368" behindDoc="0" locked="0" layoutInCell="1" allowOverlap="1" wp14:anchorId="6E75ABFE" wp14:editId="09CBE397">
+            <wp:simplePos x="0" y="0"/>
+            <wp:positionH relativeFrom="column">
+              <wp:posOffset>5701059</wp:posOffset>
+            </wp:positionH>
+            <wp:positionV relativeFrom="paragraph">
+              <wp:posOffset>4856044</wp:posOffset>
+            </wp:positionV>
+            <wp:extent cx="361950" cy="223044"/>
+            <wp:effectExtent l="19050" t="19050" r="0" b="24765"/>
+            <wp:wrapNone/>
+            <wp:docPr id="28" name="Image 28"/>
+            <wp:cNvGraphicFramePr>
+              <a:graphicFrameLocks xmlns:a="http://schemas.openxmlformats.org/drawingml/2006/main" noChangeAspect="1"/>
+            </wp:cNvGraphicFramePr>
+            <a:graphic xmlns:a="http://schemas.openxmlformats.org/drawingml/2006/main">
+              <a:graphicData uri="http://schemas.openxmlformats.org/drawingml/2006/picture">
+                <pic:pic xmlns:pic="http://schemas.openxmlformats.org/drawingml/2006/picture">
+                  <pic:nvPicPr>
+                    <pic:cNvPr id="0" name="Picture 13"/>
+                    <pic:cNvPicPr>
+                      <a:picLocks noChangeAspect="1" noChangeArrowheads="1"/>
+                    </pic:cNvPicPr>
+                  </pic:nvPicPr>
+                  <pic:blipFill>
+                    <a:blip r:embed="rId6" cstate="print">
+                      <a:extLst>
+                        <a:ext uri="{28A0092B-C50C-407E-A947-70E740481C1C}">
+                          <a14:useLocalDpi xmlns:a14="http://schemas.microsoft.com/office/drawing/2010/main" val="0"/>
+                        </a:ext>
+                      </a:extLst>
+                    </a:blip>
+                    <a:srcRect/>
+                    <a:stretch>
+                      <a:fillRect/>
+                    </a:stretch>
+                  </pic:blipFill>
+                  <pic:spPr bwMode="auto">
+                    <a:xfrm>
+                      <a:off x="0" y="0"/>
+                      <a:ext cx="361950" cy="223044"/>
+                    </a:xfrm>
+                    <a:prstGeom prst="rect">
+                      <a:avLst/>
+                    </a:prstGeom>
+                    <a:noFill/>
+                    <a:ln>
+                      <a:noFill/>
+                    </a:ln>
+                    <a:effectLst>
+                      <a:glow rad="25400">
+                        <a:srgbClr val="7030A0"/>
+                      </a:glow>
+                    </a:effectLst>
+                  </pic:spPr>
+                </pic:pic>
+              </a:graphicData>
+            </a:graphic>
+            <wp14:sizeRelH relativeFrom="margin">
+              <wp14:pctWidth>0</wp14:pctWidth>
+            </wp14:sizeRelH>
+            <wp14:sizeRelV relativeFrom="margin">
+              <wp14:pctHeight>0</wp14:pctHeight>
+            </wp14:sizeRelV>
+          </wp:anchor>
+        </w:drawing>
+      </w:r>
+      <w:r>
+        <w:rPr>
+          <w:noProof/>
+        </w:rPr>
+        <w:drawing>
+          <wp:anchor distT="0" distB="0" distL="114300" distR="114300" simplePos="0" relativeHeight="251696128" behindDoc="0" locked="0" layoutInCell="1" allowOverlap="1" wp14:anchorId="3FB6CCC1" wp14:editId="7BB9FD19">
+            <wp:simplePos x="0" y="0"/>
+            <wp:positionH relativeFrom="margin">
+              <wp:posOffset>8089758</wp:posOffset>
+            </wp:positionH>
+            <wp:positionV relativeFrom="paragraph">
+              <wp:posOffset>5425430</wp:posOffset>
+            </wp:positionV>
+            <wp:extent cx="314960" cy="182880"/>
+            <wp:effectExtent l="0" t="0" r="8890" b="7620"/>
+            <wp:wrapNone/>
+            <wp:docPr id="26" name="Image 26"/>
+            <wp:cNvGraphicFramePr>
+              <a:graphicFrameLocks xmlns:a="http://schemas.openxmlformats.org/drawingml/2006/main" noChangeAspect="1"/>
+            </wp:cNvGraphicFramePr>
+            <a:graphic xmlns:a="http://schemas.openxmlformats.org/drawingml/2006/main">
+              <a:graphicData uri="http://schemas.openxmlformats.org/drawingml/2006/picture">
+                <pic:pic xmlns:pic="http://schemas.openxmlformats.org/drawingml/2006/picture">
+                  <pic:nvPicPr>
+                    <pic:cNvPr id="0" name="Picture 11"/>
+                    <pic:cNvPicPr>
+                      <a:picLocks noChangeAspect="1" noChangeArrowheads="1"/>
+                    </pic:cNvPicPr>
+                  </pic:nvPicPr>
+                  <pic:blipFill>
+                    <a:blip r:embed="rId7" cstate="print">
+                      <a:extLst>
+                        <a:ext uri="{28A0092B-C50C-407E-A947-70E740481C1C}">
+                          <a14:useLocalDpi xmlns:a14="http://schemas.microsoft.com/office/drawing/2010/main" val="0"/>
+                        </a:ext>
+                      </a:extLst>
+                    </a:blip>
+                    <a:srcRect/>
+                    <a:stretch>
+                      <a:fillRect/>
+                    </a:stretch>
+                  </pic:blipFill>
+                  <pic:spPr bwMode="auto">
+                    <a:xfrm>
+                      <a:off x="0" y="0"/>
+                      <a:ext cx="314960" cy="182880"/>
+                    </a:xfrm>
+                    <a:prstGeom prst="rect">
+                      <a:avLst/>
+                    </a:prstGeom>
+                    <a:noFill/>
+                    <a:ln>
+                      <a:noFill/>
+                    </a:ln>
+                  </pic:spPr>
+                </pic:pic>
+              </a:graphicData>
+            </a:graphic>
+            <wp14:sizeRelH relativeFrom="margin">
+              <wp14:pctWidth>0</wp14:pctWidth>
+            </wp14:sizeRelH>
+            <wp14:sizeRelV relativeFrom="margin">
+              <wp14:pctHeight>0</wp14:pctHeight>
+            </wp14:sizeRelV>
+          </wp:anchor>
+        </w:drawing>
+      </w:r>
+      <w:r>
+        <w:rPr>
+          <w:noProof/>
+        </w:rPr>
         <mc:AlternateContent>
           <mc:Choice Requires="wps">
             <w:drawing>
-              <wp:anchor distT="0" distB="0" distL="114300" distR="114300" simplePos="0" relativeHeight="251678720" behindDoc="0" locked="0" layoutInCell="1" allowOverlap="1" wp14:anchorId="093B0659" wp14:editId="386F2873">
+              <wp:anchor distT="0" distB="0" distL="114300" distR="114300" simplePos="0" relativeHeight="251703296" behindDoc="0" locked="0" layoutInCell="1" allowOverlap="1" wp14:anchorId="159A1D96" wp14:editId="5BAE22FC">
                 <wp:simplePos x="0" y="0"/>
                 <wp:positionH relativeFrom="margin">
-                  <wp:posOffset>-851</wp:posOffset>
+                  <wp:posOffset>6249689</wp:posOffset>
                 </wp:positionH>
                 <wp:positionV relativeFrom="paragraph">
-                  <wp:posOffset>1927728</wp:posOffset>
+                  <wp:posOffset>5428605</wp:posOffset>
                 </wp:positionV>
-                <wp:extent cx="1448782" cy="276045"/>
-                <wp:effectExtent l="0" t="0" r="0" b="0"/>
+                <wp:extent cx="1767385" cy="215265"/>
+                <wp:effectExtent l="0" t="0" r="23495" b="13335"/>
                 <wp:wrapNone/>
-                <wp:docPr id="18" name="Rectangle 18"/>
+                <wp:docPr id="32" name="Rectangle 32"/>
                 <wp:cNvGraphicFramePr/>
                 <a:graphic xmlns:a="http://schemas.openxmlformats.org/drawingml/2006/main">
                   <a:graphicData uri="http://schemas.microsoft.com/office/word/2010/wordprocessingShape">
@@ -148,133 +594,17 @@
                       <wps:spPr>
                         <a:xfrm>
                           <a:off x="0" y="0"/>
-                          <a:ext cx="1448782" cy="276045"/>
+                          <a:ext cx="1767385" cy="215265"/>
                         </a:xfrm>
                         <a:prstGeom prst="rect">
                           <a:avLst/>
                         </a:prstGeom>
                         <a:solidFill>
-                          <a:schemeClr val="bg1"/>
-                        </a:solidFill>
-                        <a:ln>
-                          <a:noFill/>
-                        </a:ln>
-                      </wps:spPr>
-                      <wps:style>
-                        <a:lnRef idx="2">
-                          <a:schemeClr val="accent1">
-                            <a:shade val="50000"/>
-                          </a:schemeClr>
-                        </a:lnRef>
-                        <a:fillRef idx="1">
-                          <a:schemeClr val="accent1"/>
-                        </a:fillRef>
-                        <a:effectRef idx="0">
-                          <a:schemeClr val="accent1"/>
-                        </a:effectRef>
-                        <a:fontRef idx="minor">
-                          <a:schemeClr val="lt1"/>
-                        </a:fontRef>
-                      </wps:style>
-                      <wps:txbx>
-                        <w:txbxContent>
-                          <w:p>
-                            <w:pPr>
-                              <w:rPr>
-                                <w:color w:val="000000" w:themeColor="text1"/>
-                              </w:rPr>
-                            </w:pPr>
-                            <w:r>
-                              <w:rPr>
-                                <w:color w:val="000000" w:themeColor="text1"/>
-                              </w:rPr>
-                              <w:t>Afficheur de la salle :</w:t>
-                            </w:r>
-                          </w:p>
-                        </w:txbxContent>
-                      </wps:txbx>
-                      <wps:bodyPr rot="0" spcFirstLastPara="0" vertOverflow="overflow" horzOverflow="overflow" vert="horz" wrap="square" lIns="91440" tIns="45720" rIns="91440" bIns="45720" numCol="1" spcCol="0" rtlCol="0" fromWordArt="0" anchor="ctr" anchorCtr="0" forceAA="0" compatLnSpc="1">
-                        <a:prstTxWarp prst="textNoShape">
-                          <a:avLst/>
-                        </a:prstTxWarp>
-                        <a:noAutofit/>
-                      </wps:bodyPr>
-                    </wps:wsp>
-                  </a:graphicData>
-                </a:graphic>
-                <wp14:sizeRelH relativeFrom="margin">
-                  <wp14:pctWidth>0</wp14:pctWidth>
-                </wp14:sizeRelH>
-                <wp14:sizeRelV relativeFrom="margin">
-                  <wp14:pctHeight>0</wp14:pctHeight>
-                </wp14:sizeRelV>
-              </wp:anchor>
-            </w:drawing>
-          </mc:Choice>
-          <mc:Fallback>
-            <w:pict>
-              <v:rect w14:anchorId="093B0659" id="Rectangle 18" o:spid="_x0000_s1027" style="position:absolute;margin-left:-.05pt;margin-top:151.8pt;width:114.1pt;height:21.75pt;z-index:251678720;visibility:visible;mso-wrap-style:square;mso-width-percent:0;mso-height-percent:0;mso-wrap-distance-left:9pt;mso-wrap-distance-top:0;mso-wrap-distance-right:9pt;mso-wrap-distance-bottom:0;mso-position-horizontal:absolute;mso-position-horizontal-relative:margin;mso-position-vertical:absolute;mso-position-vertical-relative:text;mso-width-percent:0;mso-height-percent:0;mso-width-relative:margin;mso-height-relative:margin;v-text-anchor:middle" o:gfxdata="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" fillcolor="white [3212]" stroked="f" strokeweight="1pt">
-                <v:textbox>
-                  <w:txbxContent>
-                    <w:p>
-                      <w:pPr>
-                        <w:rPr>
-                          <w:color w:val="000000" w:themeColor="text1"/>
-                        </w:rPr>
-                      </w:pPr>
-                      <w:r>
-                        <w:rPr>
-                          <w:color w:val="000000" w:themeColor="text1"/>
-                        </w:rPr>
-                        <w:t>Afficheur de la salle :</w:t>
-                      </w:r>
-                    </w:p>
-                  </w:txbxContent>
-                </v:textbox>
-                <w10:wrap anchorx="margin"/>
-              </v:rect>
-            </w:pict>
-          </mc:Fallback>
-        </mc:AlternateContent>
-      </w:r>
-      <w:r>
-        <w:rPr>
-          <w:noProof/>
-        </w:rPr>
-        <mc:AlternateContent>
-          <mc:Choice Requires="wps">
-            <w:drawing>
-              <wp:anchor distT="0" distB="0" distL="114300" distR="114300" simplePos="0" relativeHeight="251680768" behindDoc="0" locked="0" layoutInCell="1" allowOverlap="1" wp14:anchorId="008DBB58" wp14:editId="5858C6FB">
-                <wp:simplePos x="0" y="0"/>
-                <wp:positionH relativeFrom="margin">
-                  <wp:posOffset>222035</wp:posOffset>
-                </wp:positionH>
-                <wp:positionV relativeFrom="paragraph">
-                  <wp:posOffset>4856660</wp:posOffset>
-                </wp:positionV>
-                <wp:extent cx="1414732" cy="215661"/>
-                <wp:effectExtent l="0" t="0" r="14605" b="13335"/>
-                <wp:wrapNone/>
-                <wp:docPr id="20" name="Rectangle 20"/>
-                <wp:cNvGraphicFramePr/>
-                <a:graphic xmlns:a="http://schemas.openxmlformats.org/drawingml/2006/main">
-                  <a:graphicData uri="http://schemas.microsoft.com/office/word/2010/wordprocessingShape">
-                    <wps:wsp>
-                      <wps:cNvSpPr/>
-                      <wps:spPr>
-                        <a:xfrm>
-                          <a:off x="0" y="0"/>
-                          <a:ext cx="1414732" cy="215661"/>
-                        </a:xfrm>
-                        <a:prstGeom prst="rect">
-                          <a:avLst/>
-                        </a:prstGeom>
-                        <a:solidFill>
-                          <a:schemeClr val="bg1"/>
+                          <a:srgbClr val="FFCCFF"/>
                         </a:solidFill>
                         <a:ln>
                           <a:solidFill>
-                            <a:schemeClr val="tx1"/>
+                            <a:srgbClr val="7351B7"/>
                           </a:solidFill>
                         </a:ln>
                       </wps:spPr>
@@ -307,7 +637,7 @@
                               <w:rPr>
                                 <w:color w:val="000000" w:themeColor="text1"/>
                               </w:rPr>
-                              <w:t>Lancer la partie !</w:t>
+                              <w:t>Envoyer l’indice à l’afficheur</w:t>
                             </w:r>
                           </w:p>
                         </w:txbxContent>
@@ -332,7 +662,7 @@
           </mc:Choice>
           <mc:Fallback>
             <w:pict>
-              <v:rect w14:anchorId="008DBB58" id="Rectangle 20" o:spid="_x0000_s1028" style="position:absolute;margin-left:17.5pt;margin-top:382.4pt;width:111.4pt;height:17pt;z-index:251680768;visibility:visible;mso-wrap-style:square;mso-width-percent:0;mso-height-percent:0;mso-wrap-distance-left:9pt;mso-wrap-distance-top:0;mso-wrap-distance-right:9pt;mso-wrap-distance-bottom:0;mso-position-horizontal:absolute;mso-position-horizontal-relative:margin;mso-position-vertical:absolute;mso-position-vertical-relative:text;mso-width-percent:0;mso-height-percent:0;mso-width-relative:margin;mso-height-relative:margin;v-text-anchor:middle" o:gfxdata="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" fillcolor="white [3212]" strokecolor="black [3213]" strokeweight="1pt">
+              <v:rect w14:anchorId="159A1D96" id="Rectangle 32" o:spid="_x0000_s1028" style="position:absolute;margin-left:492.1pt;margin-top:427.45pt;width:139.15pt;height:16.95pt;z-index:251703296;visibility:visible;mso-wrap-style:square;mso-width-percent:0;mso-height-percent:0;mso-wrap-distance-left:9pt;mso-wrap-distance-top:0;mso-wrap-distance-right:9pt;mso-wrap-distance-bottom:0;mso-position-horizontal:absolute;mso-position-horizontal-relative:margin;mso-position-vertical:absolute;mso-position-vertical-relative:text;mso-width-percent:0;mso-height-percent:0;mso-width-relative:margin;mso-height-relative:margin;v-text-anchor:middle" o:gfxdata="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" fillcolor="#fcf" strokecolor="#7351b7" strokeweight="1pt">
                 <v:textbox inset="0,0,0,0">
                   <w:txbxContent>
                     <w:p>
@@ -346,7 +676,194 @@
                         <w:rPr>
                           <w:color w:val="000000" w:themeColor="text1"/>
                         </w:rPr>
-                        <w:t>Lancer la partie !</w:t>
+                        <w:t>Envoyer l’indice à l’afficheur</w:t>
+                      </w:r>
+                    </w:p>
+                  </w:txbxContent>
+                </v:textbox>
+                <w10:wrap anchorx="margin"/>
+              </v:rect>
+            </w:pict>
+          </mc:Fallback>
+        </mc:AlternateContent>
+      </w:r>
+      <w:r>
+        <w:rPr>
+          <w:noProof/>
+        </w:rPr>
+        <w:drawing>
+          <wp:anchor distT="0" distB="0" distL="114300" distR="114300" simplePos="0" relativeHeight="251698176" behindDoc="0" locked="0" layoutInCell="1" allowOverlap="1" wp14:anchorId="6C1356A4" wp14:editId="189CFEC0">
+            <wp:simplePos x="0" y="0"/>
+            <wp:positionH relativeFrom="margin">
+              <wp:posOffset>7885393</wp:posOffset>
+            </wp:positionH>
+            <wp:positionV relativeFrom="paragraph">
+              <wp:posOffset>4334984</wp:posOffset>
+            </wp:positionV>
+            <wp:extent cx="427990" cy="261620"/>
+            <wp:effectExtent l="0" t="0" r="0" b="5080"/>
+            <wp:wrapNone/>
+            <wp:docPr id="24" name="Image 24"/>
+            <wp:cNvGraphicFramePr>
+              <a:graphicFrameLocks xmlns:a="http://schemas.openxmlformats.org/drawingml/2006/main" noChangeAspect="1"/>
+            </wp:cNvGraphicFramePr>
+            <a:graphic xmlns:a="http://schemas.openxmlformats.org/drawingml/2006/main">
+              <a:graphicData uri="http://schemas.openxmlformats.org/drawingml/2006/picture">
+                <pic:pic xmlns:pic="http://schemas.openxmlformats.org/drawingml/2006/picture">
+                  <pic:nvPicPr>
+                    <pic:cNvPr id="0" name="Picture 9"/>
+                    <pic:cNvPicPr>
+                      <a:picLocks noChangeAspect="1" noChangeArrowheads="1"/>
+                    </pic:cNvPicPr>
+                  </pic:nvPicPr>
+                  <pic:blipFill>
+                    <a:blip r:embed="rId8" cstate="print">
+                      <a:extLst>
+                        <a:ext uri="{28A0092B-C50C-407E-A947-70E740481C1C}">
+                          <a14:useLocalDpi xmlns:a14="http://schemas.microsoft.com/office/drawing/2010/main" val="0"/>
+                        </a:ext>
+                      </a:extLst>
+                    </a:blip>
+                    <a:srcRect/>
+                    <a:stretch>
+                      <a:fillRect/>
+                    </a:stretch>
+                  </pic:blipFill>
+                  <pic:spPr bwMode="auto">
+                    <a:xfrm>
+                      <a:off x="0" y="0"/>
+                      <a:ext cx="427990" cy="261620"/>
+                    </a:xfrm>
+                    <a:prstGeom prst="rect">
+                      <a:avLst/>
+                    </a:prstGeom>
+                    <a:noFill/>
+                    <a:ln>
+                      <a:noFill/>
+                    </a:ln>
+                  </pic:spPr>
+                </pic:pic>
+              </a:graphicData>
+            </a:graphic>
+            <wp14:sizeRelH relativeFrom="margin">
+              <wp14:pctWidth>0</wp14:pctWidth>
+            </wp14:sizeRelH>
+            <wp14:sizeRelV relativeFrom="margin">
+              <wp14:pctHeight>0</wp14:pctHeight>
+            </wp14:sizeRelV>
+          </wp:anchor>
+        </w:drawing>
+      </w:r>
+      <w:r>
+        <w:rPr>
+          <w:noProof/>
+        </w:rPr>
+        <mc:AlternateContent>
+          <mc:Choice Requires="wps">
+            <w:drawing>
+              <wp:anchor distT="0" distB="0" distL="114300" distR="114300" simplePos="0" relativeHeight="251701248" behindDoc="0" locked="0" layoutInCell="1" allowOverlap="1" wp14:anchorId="03003AFB" wp14:editId="1D07C3FF">
+                <wp:simplePos x="0" y="0"/>
+                <wp:positionH relativeFrom="margin">
+                  <wp:posOffset>6443951</wp:posOffset>
+                </wp:positionH>
+                <wp:positionV relativeFrom="paragraph">
+                  <wp:posOffset>4369435</wp:posOffset>
+                </wp:positionV>
+                <wp:extent cx="1414145" cy="215265"/>
+                <wp:effectExtent l="0" t="0" r="14605" b="13335"/>
+                <wp:wrapNone/>
+                <wp:docPr id="30" name="Rectangle 30"/>
+                <wp:cNvGraphicFramePr/>
+                <a:graphic xmlns:a="http://schemas.openxmlformats.org/drawingml/2006/main">
+                  <a:graphicData uri="http://schemas.microsoft.com/office/word/2010/wordprocessingShape">
+                    <wps:wsp>
+                      <wps:cNvSpPr/>
+                      <wps:spPr>
+                        <a:xfrm>
+                          <a:off x="0" y="0"/>
+                          <a:ext cx="1414145" cy="215265"/>
+                        </a:xfrm>
+                        <a:prstGeom prst="rect">
+                          <a:avLst/>
+                        </a:prstGeom>
+                        <a:solidFill>
+                          <a:srgbClr val="FFCCFF"/>
+                        </a:solidFill>
+                        <a:ln>
+                          <a:solidFill>
+                            <a:srgbClr val="7351B7"/>
+                          </a:solidFill>
+                        </a:ln>
+                      </wps:spPr>
+                      <wps:style>
+                        <a:lnRef idx="2">
+                          <a:schemeClr val="accent1">
+                            <a:shade val="50000"/>
+                          </a:schemeClr>
+                        </a:lnRef>
+                        <a:fillRef idx="1">
+                          <a:schemeClr val="accent1"/>
+                        </a:fillRef>
+                        <a:effectRef idx="0">
+                          <a:schemeClr val="accent1"/>
+                        </a:effectRef>
+                        <a:fontRef idx="minor">
+                          <a:schemeClr val="lt1"/>
+                        </a:fontRef>
+                      </wps:style>
+                      <wps:txbx>
+                        <w:txbxContent>
+                          <w:p>
+                            <w:pPr>
+                              <w:jc w:val="center"/>
+                              <w:rPr>
+                                <w:color w:val="000000" w:themeColor="text1"/>
+                              </w:rPr>
+                            </w:pPr>
+                            <w:r>
+                              <w:rPr>
+                                <w:color w:val="000000" w:themeColor="text1"/>
+                              </w:rPr>
+                              <w:t>Sélectionner un indice</w:t>
+                            </w:r>
+                          </w:p>
+                        </w:txbxContent>
+                      </wps:txbx>
+                      <wps:bodyPr rot="0" spcFirstLastPara="0" vertOverflow="overflow" horzOverflow="overflow" vert="horz" wrap="square" lIns="0" tIns="0" rIns="0" bIns="0" numCol="1" spcCol="0" rtlCol="0" fromWordArt="0" anchor="ctr" anchorCtr="0" forceAA="0" compatLnSpc="1">
+                        <a:prstTxWarp prst="textNoShape">
+                          <a:avLst/>
+                        </a:prstTxWarp>
+                        <a:noAutofit/>
+                      </wps:bodyPr>
+                    </wps:wsp>
+                  </a:graphicData>
+                </a:graphic>
+                <wp14:sizeRelH relativeFrom="margin">
+                  <wp14:pctWidth>0</wp14:pctWidth>
+                </wp14:sizeRelH>
+                <wp14:sizeRelV relativeFrom="margin">
+                  <wp14:pctHeight>0</wp14:pctHeight>
+                </wp14:sizeRelV>
+              </wp:anchor>
+            </w:drawing>
+          </mc:Choice>
+          <mc:Fallback>
+            <w:pict>
+              <v:rect w14:anchorId="03003AFB" id="Rectangle 30" o:spid="_x0000_s1029" style="position:absolute;margin-left:507.4pt;margin-top:344.05pt;width:111.35pt;height:16.95pt;z-index:251701248;visibility:visible;mso-wrap-style:square;mso-width-percent:0;mso-height-percent:0;mso-wrap-distance-left:9pt;mso-wrap-distance-top:0;mso-wrap-distance-right:9pt;mso-wrap-distance-bottom:0;mso-position-horizontal:absolute;mso-position-horizontal-relative:margin;mso-position-vertical:absolute;mso-position-vertical-relative:text;mso-width-percent:0;mso-height-percent:0;mso-width-relative:margin;mso-height-relative:margin;v-text-anchor:middle" o:gfxdata="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" fillcolor="#fcf" strokecolor="#7351b7" strokeweight="1pt">
+                <v:textbox inset="0,0,0,0">
+                  <w:txbxContent>
+                    <w:p>
+                      <w:pPr>
+                        <w:jc w:val="center"/>
+                        <w:rPr>
+                          <w:color w:val="000000" w:themeColor="text1"/>
+                        </w:rPr>
+                      </w:pPr>
+                      <w:r>
+                        <w:rPr>
+                          <w:color w:val="000000" w:themeColor="text1"/>
+                        </w:rPr>
+                        <w:t>Sélectionner un indice</w:t>
                       </w:r>
                     </w:p>
                   </w:txbxContent>
@@ -364,52 +881,83 @@
         <mc:AlternateContent>
           <mc:Choice Requires="wps">
             <w:drawing>
-              <wp:anchor distT="0" distB="0" distL="114300" distR="114300" simplePos="0" relativeHeight="251673600" behindDoc="0" locked="0" layoutInCell="1" allowOverlap="1" wp14:anchorId="5A69CD52" wp14:editId="27F69E81">
+              <wp:anchor distT="0" distB="0" distL="114300" distR="114300" simplePos="0" relativeHeight="251705344" behindDoc="0" locked="0" layoutInCell="1" allowOverlap="1" wp14:anchorId="736944D2" wp14:editId="0EA109E3">
                 <wp:simplePos x="0" y="0"/>
                 <wp:positionH relativeFrom="margin">
-                  <wp:align>center</wp:align>
+                  <wp:posOffset>6156098</wp:posOffset>
                 </wp:positionH>
                 <wp:positionV relativeFrom="paragraph">
-                  <wp:posOffset>-291464</wp:posOffset>
+                  <wp:posOffset>4675315</wp:posOffset>
                 </wp:positionV>
-                <wp:extent cx="10800" cy="8564400"/>
-                <wp:effectExtent l="0" t="0" r="0" b="0"/>
+                <wp:extent cx="1951629" cy="627797"/>
+                <wp:effectExtent l="0" t="0" r="10795" b="20320"/>
                 <wp:wrapNone/>
-                <wp:docPr id="11" name="Rectangle 11"/>
+                <wp:docPr id="33" name="Rectangle 33"/>
                 <wp:cNvGraphicFramePr/>
                 <a:graphic xmlns:a="http://schemas.openxmlformats.org/drawingml/2006/main">
                   <a:graphicData uri="http://schemas.microsoft.com/office/word/2010/wordprocessingShape">
                     <wps:wsp>
                       <wps:cNvSpPr/>
                       <wps:spPr>
-                        <a:xfrm rot="5400000">
+                        <a:xfrm>
                           <a:off x="0" y="0"/>
-                          <a:ext cx="10800" cy="8564400"/>
+                          <a:ext cx="1951629" cy="627797"/>
                         </a:xfrm>
                         <a:prstGeom prst="rect">
                           <a:avLst/>
                         </a:prstGeom>
+                        <a:solidFill>
+                          <a:srgbClr val="FFCCFF"/>
+                        </a:solidFill>
                         <a:ln>
-                          <a:noFill/>
+                          <a:solidFill>
+                            <a:srgbClr val="7351B7"/>
+                          </a:solidFill>
                         </a:ln>
                       </wps:spPr>
                       <wps:style>
                         <a:lnRef idx="2">
-                          <a:schemeClr val="dk1">
+                          <a:schemeClr val="accent1">
                             <a:shade val="50000"/>
                           </a:schemeClr>
                         </a:lnRef>
                         <a:fillRef idx="1">
-                          <a:schemeClr val="dk1"/>
+                          <a:schemeClr val="accent1"/>
                         </a:fillRef>
                         <a:effectRef idx="0">
-                          <a:schemeClr val="dk1"/>
+                          <a:schemeClr val="accent1"/>
                         </a:effectRef>
                         <a:fontRef idx="minor">
                           <a:schemeClr val="lt1"/>
                         </a:fontRef>
                       </wps:style>
-                      <wps:bodyPr rot="0" spcFirstLastPara="0" vertOverflow="overflow" horzOverflow="overflow" vert="horz" wrap="square" lIns="91440" tIns="45720" rIns="91440" bIns="45720" numCol="1" spcCol="0" rtlCol="0" fromWordArt="0" anchor="ctr" anchorCtr="0" forceAA="0" compatLnSpc="1">
+                      <wps:txbx>
+                        <w:txbxContent>
+                          <w:p>
+                            <w:pPr>
+                              <w:jc w:val="center"/>
+                              <w:rPr>
+                                <w:color w:val="000000" w:themeColor="text1"/>
+                              </w:rPr>
+                            </w:pPr>
+                            <w:r>
+                              <w:rPr>
+                                <w:color w:val="000000" w:themeColor="text1"/>
+                              </w:rPr>
+                              <w:t>Saisir un nouvel indice :</w:t>
+                            </w:r>
+                          </w:p>
+                          <w:p>
+                            <w:pPr>
+                              <w:jc w:val="center"/>
+                              <w:rPr>
+                                <w:color w:val="000000" w:themeColor="text1"/>
+                              </w:rPr>
+                            </w:pPr>
+                          </w:p>
+                        </w:txbxContent>
+                      </wps:txbx>
+                      <wps:bodyPr rot="0" spcFirstLastPara="0" vertOverflow="overflow" horzOverflow="overflow" vert="horz" wrap="square" lIns="0" tIns="0" rIns="0" bIns="0" numCol="1" spcCol="0" rtlCol="0" fromWordArt="0" anchor="ctr" anchorCtr="0" forceAA="0" compatLnSpc="1">
                         <a:prstTxWarp prst="textNoShape">
                           <a:avLst/>
                         </a:prstTxWarp>
@@ -429,7 +977,33 @@
           </mc:Choice>
           <mc:Fallback>
             <w:pict>
-              <v:rect w14:anchorId="304EA8ED" id="Rectangle 11" o:spid="_x0000_s1026" style="position:absolute;margin-left:0;margin-top:-22.95pt;width:.85pt;height:674.35pt;rotation:90;z-index:251673600;visibility:visible;mso-wrap-style:square;mso-width-percent:0;mso-height-percent:0;mso-wrap-distance-left:9pt;mso-wrap-distance-top:0;mso-wrap-distance-right:9pt;mso-wrap-distance-bottom:0;mso-position-horizontal:center;mso-position-horizontal-relative:margin;mso-position-vertical:absolute;mso-position-vertical-relative:text;mso-width-percent:0;mso-height-percent:0;mso-width-relative:margin;mso-height-relative:margin;v-text-anchor:middle" o:gfxdata="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" fillcolor="black [3200]" stroked="f" strokeweight="1pt">
+              <v:rect w14:anchorId="736944D2" id="Rectangle 33" o:spid="_x0000_s1030" style="position:absolute;margin-left:484.75pt;margin-top:368.15pt;width:153.65pt;height:49.45pt;z-index:251705344;visibility:visible;mso-wrap-style:square;mso-width-percent:0;mso-height-percent:0;mso-wrap-distance-left:9pt;mso-wrap-distance-top:0;mso-wrap-distance-right:9pt;mso-wrap-distance-bottom:0;mso-position-horizontal:absolute;mso-position-horizontal-relative:margin;mso-position-vertical:absolute;mso-position-vertical-relative:text;mso-width-percent:0;mso-height-percent:0;mso-width-relative:margin;mso-height-relative:margin;v-text-anchor:middle" o:gfxdata="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" fillcolor="#fcf" strokecolor="#7351b7" strokeweight="1pt">
+                <v:textbox inset="0,0,0,0">
+                  <w:txbxContent>
+                    <w:p>
+                      <w:pPr>
+                        <w:jc w:val="center"/>
+                        <w:rPr>
+                          <w:color w:val="000000" w:themeColor="text1"/>
+                        </w:rPr>
+                      </w:pPr>
+                      <w:r>
+                        <w:rPr>
+                          <w:color w:val="000000" w:themeColor="text1"/>
+                        </w:rPr>
+                        <w:t>Saisir un nouvel indice :</w:t>
+                      </w:r>
+                    </w:p>
+                    <w:p>
+                      <w:pPr>
+                        <w:jc w:val="center"/>
+                        <w:rPr>
+                          <w:color w:val="000000" w:themeColor="text1"/>
+                        </w:rPr>
+                      </w:pPr>
+                    </w:p>
+                  </w:txbxContent>
+                </v:textbox>
                 <w10:wrap anchorx="margin"/>
               </v:rect>
             </w:pict>
@@ -437,14 +1011,1408 @@
         </mc:AlternateContent>
       </w:r>
       <w:r>
+        <w:rPr>
+          <w:noProof/>
+        </w:rPr>
+        <mc:AlternateContent>
+          <mc:Choice Requires="wps">
+            <w:drawing>
+              <wp:anchor distT="0" distB="0" distL="114300" distR="114300" simplePos="0" relativeHeight="251699200" behindDoc="0" locked="0" layoutInCell="1" allowOverlap="1" wp14:anchorId="5B0DF9F2" wp14:editId="74C0C675">
+                <wp:simplePos x="0" y="0"/>
+                <wp:positionH relativeFrom="column">
+                  <wp:posOffset>3999230</wp:posOffset>
+                </wp:positionH>
+                <wp:positionV relativeFrom="paragraph">
+                  <wp:posOffset>4756652</wp:posOffset>
+                </wp:positionV>
+                <wp:extent cx="1070212" cy="921338"/>
+                <wp:effectExtent l="0" t="0" r="0" b="0"/>
+                <wp:wrapNone/>
+                <wp:docPr id="29" name="Zone de texte 29"/>
+                <wp:cNvGraphicFramePr/>
+                <a:graphic xmlns:a="http://schemas.openxmlformats.org/drawingml/2006/main">
+                  <a:graphicData uri="http://schemas.microsoft.com/office/word/2010/wordprocessingShape">
+                    <wps:wsp>
+                      <wps:cNvSpPr txBox="1"/>
+                      <wps:spPr>
+                        <a:xfrm>
+                          <a:off x="0" y="0"/>
+                          <a:ext cx="1070212" cy="921338"/>
+                        </a:xfrm>
+                        <a:prstGeom prst="rect">
+                          <a:avLst/>
+                        </a:prstGeom>
+                        <a:noFill/>
+                        <a:ln w="6350">
+                          <a:noFill/>
+                        </a:ln>
+                      </wps:spPr>
+                      <wps:txbx>
+                        <w:txbxContent>
+                          <w:p>
+                            <w:pPr>
+                              <w:jc w:val="center"/>
+                              <w:rPr>
+                                <w:b/>
+                                <w:i/>
+                                <w:color w:val="000000" w:themeColor="text1"/>
+                                <w:sz w:val="28"/>
+                              </w:rPr>
+                            </w:pPr>
+                            <w:r>
+                              <w:rPr>
+                                <w:b/>
+                                <w:i/>
+                                <w:color w:val="000000" w:themeColor="text1"/>
+                                <w:sz w:val="28"/>
+                              </w:rPr>
+                              <w:t>Lancer la partie !</w:t>
+                            </w:r>
+                          </w:p>
+                          <w:p>
+                            <w:pPr>
+                              <w:rPr>
+                                <w:b/>
+                                <w:i/>
+                                <w:sz w:val="28"/>
+                              </w:rPr>
+                            </w:pPr>
+                          </w:p>
+                        </w:txbxContent>
+                      </wps:txbx>
+                      <wps:bodyPr rot="0" spcFirstLastPara="0" vertOverflow="overflow" horzOverflow="overflow" vert="horz" wrap="square" lIns="91440" tIns="45720" rIns="91440" bIns="45720" numCol="1" spcCol="0" rtlCol="0" fromWordArt="0" anchor="t" anchorCtr="0" forceAA="0" compatLnSpc="1">
+                        <a:prstTxWarp prst="textNoShape">
+                          <a:avLst/>
+                        </a:prstTxWarp>
+                        <a:noAutofit/>
+                      </wps:bodyPr>
+                    </wps:wsp>
+                  </a:graphicData>
+                </a:graphic>
+              </wp:anchor>
+            </w:drawing>
+          </mc:Choice>
+          <mc:Fallback>
+            <w:pict>
+              <v:shapetype w14:anchorId="5B0DF9F2" id="_x0000_t202" coordsize="21600,21600" o:spt="202" path="m,l,21600r21600,l21600,xe">
+                <v:stroke joinstyle="miter"/>
+                <v:path gradientshapeok="t" o:connecttype="rect"/>
+              </v:shapetype>
+              <v:shape id="Zone de texte 29" o:spid="_x0000_s1031" type="#_x0000_t202" style="position:absolute;margin-left:314.9pt;margin-top:374.55pt;width:84.25pt;height:72.55pt;z-index:251699200;visibility:visible;mso-wrap-style:square;mso-wrap-distance-left:9pt;mso-wrap-distance-top:0;mso-wrap-distance-right:9pt;mso-wrap-distance-bottom:0;mso-position-horizontal:absolute;mso-position-horizontal-relative:text;mso-position-vertical:absolute;mso-position-vertical-relative:text;v-text-anchor:top" o:gfxdata="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" filled="f" stroked="f" strokeweight=".5pt">
+                <v:textbox>
+                  <w:txbxContent>
+                    <w:p>
+                      <w:pPr>
+                        <w:jc w:val="center"/>
+                        <w:rPr>
+                          <w:b/>
+                          <w:i/>
+                          <w:color w:val="000000" w:themeColor="text1"/>
+                          <w:sz w:val="28"/>
+                        </w:rPr>
+                      </w:pPr>
+                      <w:r>
+                        <w:rPr>
+                          <w:b/>
+                          <w:i/>
+                          <w:color w:val="000000" w:themeColor="text1"/>
+                          <w:sz w:val="28"/>
+                        </w:rPr>
+                        <w:t>Lancer la partie !</w:t>
+                      </w:r>
+                    </w:p>
+                    <w:p>
+                      <w:pPr>
+                        <w:rPr>
+                          <w:b/>
+                          <w:i/>
+                          <w:sz w:val="28"/>
+                        </w:rPr>
+                      </w:pPr>
+                    </w:p>
+                  </w:txbxContent>
+                </v:textbox>
+              </v:shape>
+            </w:pict>
+          </mc:Fallback>
+        </mc:AlternateContent>
+      </w:r>
+      <w:r>
+        <w:rPr>
+          <w:noProof/>
+        </w:rPr>
         <w:drawing>
-          <wp:anchor distT="0" distB="0" distL="114300" distR="114300" simplePos="0" relativeHeight="251676672" behindDoc="0" locked="0" layoutInCell="1" allowOverlap="1" wp14:anchorId="5D354EC3">
+          <wp:anchor distT="0" distB="0" distL="114300" distR="114300" simplePos="0" relativeHeight="251693056" behindDoc="0" locked="0" layoutInCell="1" allowOverlap="1" wp14:anchorId="6F274D63" wp14:editId="6432072E">
+            <wp:simplePos x="0" y="0"/>
+            <wp:positionH relativeFrom="margin">
+              <wp:align>center</wp:align>
+            </wp:positionH>
+            <wp:positionV relativeFrom="paragraph">
+              <wp:posOffset>4324407</wp:posOffset>
+            </wp:positionV>
+            <wp:extent cx="1295944" cy="1242399"/>
+            <wp:effectExtent l="0" t="0" r="38100" b="34290"/>
+            <wp:wrapNone/>
+            <wp:docPr id="23" name="Image 23"/>
+            <wp:cNvGraphicFramePr>
+              <a:graphicFrameLocks xmlns:a="http://schemas.openxmlformats.org/drawingml/2006/main" noChangeAspect="1"/>
+            </wp:cNvGraphicFramePr>
+            <a:graphic xmlns:a="http://schemas.openxmlformats.org/drawingml/2006/main">
+              <a:graphicData uri="http://schemas.openxmlformats.org/drawingml/2006/picture">
+                <pic:pic xmlns:pic="http://schemas.openxmlformats.org/drawingml/2006/picture">
+                  <pic:nvPicPr>
+                    <pic:cNvPr id="0" name="Picture 7"/>
+                    <pic:cNvPicPr>
+                      <a:picLocks noChangeAspect="1" noChangeArrowheads="1"/>
+                    </pic:cNvPicPr>
+                  </pic:nvPicPr>
+                  <pic:blipFill>
+                    <a:blip r:embed="rId9" cstate="print">
+                      <a:extLst>
+                        <a:ext uri="{28A0092B-C50C-407E-A947-70E740481C1C}">
+                          <a14:useLocalDpi xmlns:a14="http://schemas.microsoft.com/office/drawing/2010/main" val="0"/>
+                        </a:ext>
+                      </a:extLst>
+                    </a:blip>
+                    <a:srcRect/>
+                    <a:stretch>
+                      <a:fillRect/>
+                    </a:stretch>
+                  </pic:blipFill>
+                  <pic:spPr bwMode="auto">
+                    <a:xfrm>
+                      <a:off x="0" y="0"/>
+                      <a:ext cx="1295944" cy="1242399"/>
+                    </a:xfrm>
+                    <a:prstGeom prst="rect">
+                      <a:avLst/>
+                    </a:prstGeom>
+                    <a:noFill/>
+                    <a:ln>
+                      <a:noFill/>
+                    </a:ln>
+                    <a:effectLst>
+                      <a:glow rad="38100">
+                        <a:srgbClr val="7030A0">
+                          <a:alpha val="71000"/>
+                        </a:srgbClr>
+                      </a:glow>
+                    </a:effectLst>
+                  </pic:spPr>
+                </pic:pic>
+              </a:graphicData>
+            </a:graphic>
+            <wp14:sizeRelH relativeFrom="margin">
+              <wp14:pctWidth>0</wp14:pctWidth>
+            </wp14:sizeRelH>
+            <wp14:sizeRelV relativeFrom="margin">
+              <wp14:pctHeight>0</wp14:pctHeight>
+            </wp14:sizeRelV>
+          </wp:anchor>
+        </w:drawing>
+      </w:r>
+      <w:r>
+        <w:rPr>
+          <w:noProof/>
+        </w:rPr>
+        <w:drawing>
+          <wp:anchor distT="0" distB="0" distL="114300" distR="114300" simplePos="0" relativeHeight="251695104" behindDoc="0" locked="0" layoutInCell="1" allowOverlap="1" wp14:anchorId="62D9E313" wp14:editId="4B1539FC">
+            <wp:simplePos x="0" y="0"/>
+            <wp:positionH relativeFrom="margin">
+              <wp:posOffset>1227455</wp:posOffset>
+            </wp:positionH>
+            <wp:positionV relativeFrom="paragraph">
+              <wp:posOffset>4647565</wp:posOffset>
+            </wp:positionV>
+            <wp:extent cx="371475" cy="228600"/>
+            <wp:effectExtent l="0" t="0" r="0" b="0"/>
+            <wp:wrapNone/>
+            <wp:docPr id="25" name="Image 25"/>
+            <wp:cNvGraphicFramePr>
+              <a:graphicFrameLocks xmlns:a="http://schemas.openxmlformats.org/drawingml/2006/main" noChangeAspect="1"/>
+            </wp:cNvGraphicFramePr>
+            <a:graphic xmlns:a="http://schemas.openxmlformats.org/drawingml/2006/main">
+              <a:graphicData uri="http://schemas.openxmlformats.org/drawingml/2006/picture">
+                <pic:pic xmlns:pic="http://schemas.openxmlformats.org/drawingml/2006/picture">
+                  <pic:nvPicPr>
+                    <pic:cNvPr id="0" name="Picture 10"/>
+                    <pic:cNvPicPr>
+                      <a:picLocks noChangeAspect="1" noChangeArrowheads="1"/>
+                    </pic:cNvPicPr>
+                  </pic:nvPicPr>
+                  <pic:blipFill>
+                    <a:blip r:embed="rId10" cstate="print">
+                      <a:extLst>
+                        <a:ext uri="{28A0092B-C50C-407E-A947-70E740481C1C}">
+                          <a14:useLocalDpi xmlns:a14="http://schemas.microsoft.com/office/drawing/2010/main" val="0"/>
+                        </a:ext>
+                      </a:extLst>
+                    </a:blip>
+                    <a:srcRect/>
+                    <a:stretch>
+                      <a:fillRect/>
+                    </a:stretch>
+                  </pic:blipFill>
+                  <pic:spPr bwMode="auto">
+                    <a:xfrm>
+                      <a:off x="0" y="0"/>
+                      <a:ext cx="371475" cy="228600"/>
+                    </a:xfrm>
+                    <a:prstGeom prst="rect">
+                      <a:avLst/>
+                    </a:prstGeom>
+                    <a:noFill/>
+                    <a:ln>
+                      <a:noFill/>
+                    </a:ln>
+                  </pic:spPr>
+                </pic:pic>
+              </a:graphicData>
+            </a:graphic>
+            <wp14:sizeRelH relativeFrom="margin">
+              <wp14:pctWidth>0</wp14:pctWidth>
+            </wp14:sizeRelH>
+            <wp14:sizeRelV relativeFrom="margin">
+              <wp14:pctHeight>0</wp14:pctHeight>
+            </wp14:sizeRelV>
+          </wp:anchor>
+        </w:drawing>
+      </w:r>
+      <w:r>
+        <w:rPr>
+          <w:noProof/>
+        </w:rPr>
+        <mc:AlternateContent>
+          <mc:Choice Requires="wps">
+            <w:drawing>
+              <wp:anchor distT="0" distB="0" distL="114300" distR="114300" simplePos="0" relativeHeight="251664384" behindDoc="0" locked="0" layoutInCell="1" allowOverlap="1" wp14:anchorId="692DE5AF" wp14:editId="085E51CA">
+                <wp:simplePos x="0" y="0"/>
+                <wp:positionH relativeFrom="margin">
+                  <wp:posOffset>1596390</wp:posOffset>
+                </wp:positionH>
+                <wp:positionV relativeFrom="paragraph">
+                  <wp:posOffset>4657725</wp:posOffset>
+                </wp:positionV>
+                <wp:extent cx="1414145" cy="215265"/>
+                <wp:effectExtent l="0" t="0" r="14605" b="13335"/>
+                <wp:wrapNone/>
+                <wp:docPr id="5" name="Rectangle 5"/>
+                <wp:cNvGraphicFramePr/>
+                <a:graphic xmlns:a="http://schemas.openxmlformats.org/drawingml/2006/main">
+                  <a:graphicData uri="http://schemas.microsoft.com/office/word/2010/wordprocessingShape">
+                    <wps:wsp>
+                      <wps:cNvSpPr/>
+                      <wps:spPr>
+                        <a:xfrm>
+                          <a:off x="0" y="0"/>
+                          <a:ext cx="1414145" cy="215265"/>
+                        </a:xfrm>
+                        <a:prstGeom prst="rect">
+                          <a:avLst/>
+                        </a:prstGeom>
+                        <a:solidFill>
+                          <a:srgbClr val="FFCCFF"/>
+                        </a:solidFill>
+                        <a:ln>
+                          <a:solidFill>
+                            <a:srgbClr val="7351B7"/>
+                          </a:solidFill>
+                        </a:ln>
+                      </wps:spPr>
+                      <wps:style>
+                        <a:lnRef idx="2">
+                          <a:schemeClr val="accent1">
+                            <a:shade val="50000"/>
+                          </a:schemeClr>
+                        </a:lnRef>
+                        <a:fillRef idx="1">
+                          <a:schemeClr val="accent1"/>
+                        </a:fillRef>
+                        <a:effectRef idx="0">
+                          <a:schemeClr val="accent1"/>
+                        </a:effectRef>
+                        <a:fontRef idx="minor">
+                          <a:schemeClr val="lt1"/>
+                        </a:fontRef>
+                      </wps:style>
+                      <wps:txbx>
+                        <w:txbxContent>
+                          <w:p>
+                            <w:pPr>
+                              <w:jc w:val="center"/>
+                              <w:rPr>
+                                <w:color w:val="000000" w:themeColor="text1"/>
+                              </w:rPr>
+                            </w:pPr>
+                            <w:r>
+                              <w:rPr>
+                                <w:color w:val="000000" w:themeColor="text1"/>
+                              </w:rPr>
+                              <w:t>Définir les joueurs</w:t>
+                            </w:r>
+                          </w:p>
+                        </w:txbxContent>
+                      </wps:txbx>
+                      <wps:bodyPr rot="0" spcFirstLastPara="0" vertOverflow="overflow" horzOverflow="overflow" vert="horz" wrap="square" lIns="0" tIns="0" rIns="0" bIns="0" numCol="1" spcCol="0" rtlCol="0" fromWordArt="0" anchor="ctr" anchorCtr="0" forceAA="0" compatLnSpc="1">
+                        <a:prstTxWarp prst="textNoShape">
+                          <a:avLst/>
+                        </a:prstTxWarp>
+                        <a:noAutofit/>
+                      </wps:bodyPr>
+                    </wps:wsp>
+                  </a:graphicData>
+                </a:graphic>
+                <wp14:sizeRelH relativeFrom="margin">
+                  <wp14:pctWidth>0</wp14:pctWidth>
+                </wp14:sizeRelH>
+                <wp14:sizeRelV relativeFrom="margin">
+                  <wp14:pctHeight>0</wp14:pctHeight>
+                </wp14:sizeRelV>
+              </wp:anchor>
+            </w:drawing>
+          </mc:Choice>
+          <mc:Fallback>
+            <w:pict>
+              <v:rect w14:anchorId="692DE5AF" id="Rectangle 5" o:spid="_x0000_s1032" style="position:absolute;margin-left:125.7pt;margin-top:366.75pt;width:111.35pt;height:16.95pt;z-index:251664384;visibility:visible;mso-wrap-style:square;mso-width-percent:0;mso-height-percent:0;mso-wrap-distance-left:9pt;mso-wrap-distance-top:0;mso-wrap-distance-right:9pt;mso-wrap-distance-bottom:0;mso-position-horizontal:absolute;mso-position-horizontal-relative:margin;mso-position-vertical:absolute;mso-position-vertical-relative:text;mso-width-percent:0;mso-height-percent:0;mso-width-relative:margin;mso-height-relative:margin;v-text-anchor:middle" o:gfxdata="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" fillcolor="#fcf" strokecolor="#7351b7" strokeweight="1pt">
+                <v:textbox inset="0,0,0,0">
+                  <w:txbxContent>
+                    <w:p>
+                      <w:pPr>
+                        <w:jc w:val="center"/>
+                        <w:rPr>
+                          <w:color w:val="000000" w:themeColor="text1"/>
+                        </w:rPr>
+                      </w:pPr>
+                      <w:r>
+                        <w:rPr>
+                          <w:color w:val="000000" w:themeColor="text1"/>
+                        </w:rPr>
+                        <w:t>Définir les joueurs</w:t>
+                      </w:r>
+                    </w:p>
+                  </w:txbxContent>
+                </v:textbox>
+                <w10:wrap anchorx="margin"/>
+              </v:rect>
+            </w:pict>
+          </mc:Fallback>
+        </mc:AlternateContent>
+      </w:r>
+      <w:r>
+        <w:rPr>
+          <w:noProof/>
+        </w:rPr>
+        <w:drawing>
+          <wp:anchor distT="0" distB="0" distL="114300" distR="114300" simplePos="0" relativeHeight="251697152" behindDoc="0" locked="0" layoutInCell="1" allowOverlap="1" wp14:anchorId="33542FB4" wp14:editId="257472AC">
+            <wp:simplePos x="0" y="0"/>
+            <wp:positionH relativeFrom="margin">
+              <wp:posOffset>1206500</wp:posOffset>
+            </wp:positionH>
+            <wp:positionV relativeFrom="paragraph">
+              <wp:posOffset>5257165</wp:posOffset>
+            </wp:positionV>
+            <wp:extent cx="404495" cy="241300"/>
+            <wp:effectExtent l="0" t="0" r="0" b="6350"/>
+            <wp:wrapNone/>
+            <wp:docPr id="27" name="Image 27"/>
+            <wp:cNvGraphicFramePr>
+              <a:graphicFrameLocks xmlns:a="http://schemas.openxmlformats.org/drawingml/2006/main" noChangeAspect="1"/>
+            </wp:cNvGraphicFramePr>
+            <a:graphic xmlns:a="http://schemas.openxmlformats.org/drawingml/2006/main">
+              <a:graphicData uri="http://schemas.openxmlformats.org/drawingml/2006/picture">
+                <pic:pic xmlns:pic="http://schemas.openxmlformats.org/drawingml/2006/picture">
+                  <pic:nvPicPr>
+                    <pic:cNvPr id="0" name="Picture 12"/>
+                    <pic:cNvPicPr>
+                      <a:picLocks noChangeAspect="1" noChangeArrowheads="1"/>
+                    </pic:cNvPicPr>
+                  </pic:nvPicPr>
+                  <pic:blipFill>
+                    <a:blip r:embed="rId11" cstate="print">
+                      <a:extLst>
+                        <a:ext uri="{28A0092B-C50C-407E-A947-70E740481C1C}">
+                          <a14:useLocalDpi xmlns:a14="http://schemas.microsoft.com/office/drawing/2010/main" val="0"/>
+                        </a:ext>
+                      </a:extLst>
+                    </a:blip>
+                    <a:srcRect/>
+                    <a:stretch>
+                      <a:fillRect/>
+                    </a:stretch>
+                  </pic:blipFill>
+                  <pic:spPr bwMode="auto">
+                    <a:xfrm>
+                      <a:off x="0" y="0"/>
+                      <a:ext cx="404495" cy="241300"/>
+                    </a:xfrm>
+                    <a:prstGeom prst="rect">
+                      <a:avLst/>
+                    </a:prstGeom>
+                    <a:noFill/>
+                    <a:ln>
+                      <a:noFill/>
+                    </a:ln>
+                  </pic:spPr>
+                </pic:pic>
+              </a:graphicData>
+            </a:graphic>
+            <wp14:sizeRelH relativeFrom="margin">
+              <wp14:pctWidth>0</wp14:pctWidth>
+            </wp14:sizeRelH>
+            <wp14:sizeRelV relativeFrom="margin">
+              <wp14:pctHeight>0</wp14:pctHeight>
+            </wp14:sizeRelV>
+          </wp:anchor>
+        </w:drawing>
+      </w:r>
+      <w:r>
+        <w:rPr>
+          <w:noProof/>
+        </w:rPr>
+        <mc:AlternateContent>
+          <mc:Choice Requires="wps">
+            <w:drawing>
+              <wp:anchor distT="0" distB="0" distL="114300" distR="114300" simplePos="0" relativeHeight="251680768" behindDoc="0" locked="0" layoutInCell="1" allowOverlap="1" wp14:anchorId="2A3EADD1" wp14:editId="1107CBD0">
+                <wp:simplePos x="0" y="0"/>
+                <wp:positionH relativeFrom="margin">
+                  <wp:posOffset>1591272</wp:posOffset>
+                </wp:positionH>
+                <wp:positionV relativeFrom="paragraph">
+                  <wp:posOffset>5279087</wp:posOffset>
+                </wp:positionV>
+                <wp:extent cx="1414732" cy="215661"/>
+                <wp:effectExtent l="0" t="0" r="14605" b="13335"/>
+                <wp:wrapNone/>
+                <wp:docPr id="20" name="Rectangle 20"/>
+                <wp:cNvGraphicFramePr/>
+                <a:graphic xmlns:a="http://schemas.openxmlformats.org/drawingml/2006/main">
+                  <a:graphicData uri="http://schemas.microsoft.com/office/word/2010/wordprocessingShape">
+                    <wps:wsp>
+                      <wps:cNvSpPr/>
+                      <wps:spPr>
+                        <a:xfrm>
+                          <a:off x="0" y="0"/>
+                          <a:ext cx="1414732" cy="215661"/>
+                        </a:xfrm>
+                        <a:prstGeom prst="rect">
+                          <a:avLst/>
+                        </a:prstGeom>
+                        <a:solidFill>
+                          <a:srgbClr val="FFCCFF"/>
+                        </a:solidFill>
+                        <a:ln>
+                          <a:solidFill>
+                            <a:srgbClr val="7351B7"/>
+                          </a:solidFill>
+                        </a:ln>
+                      </wps:spPr>
+                      <wps:style>
+                        <a:lnRef idx="2">
+                          <a:schemeClr val="accent1">
+                            <a:shade val="50000"/>
+                          </a:schemeClr>
+                        </a:lnRef>
+                        <a:fillRef idx="1">
+                          <a:schemeClr val="accent1"/>
+                        </a:fillRef>
+                        <a:effectRef idx="0">
+                          <a:schemeClr val="accent1"/>
+                        </a:effectRef>
+                        <a:fontRef idx="minor">
+                          <a:schemeClr val="lt1"/>
+                        </a:fontRef>
+                      </wps:style>
+                      <wps:txbx>
+                        <w:txbxContent>
+                          <w:p>
+                            <w:pPr>
+                              <w:jc w:val="center"/>
+                              <w:rPr>
+                                <w:color w:val="000000" w:themeColor="text1"/>
+                              </w:rPr>
+                            </w:pPr>
+                            <w:r>
+                              <w:rPr>
+                                <w:color w:val="000000" w:themeColor="text1"/>
+                              </w:rPr>
+                              <w:t>Afficher les résultats</w:t>
+                            </w:r>
+                          </w:p>
+                        </w:txbxContent>
+                      </wps:txbx>
+                      <wps:bodyPr rot="0" spcFirstLastPara="0" vertOverflow="overflow" horzOverflow="overflow" vert="horz" wrap="square" lIns="0" tIns="0" rIns="0" bIns="0" numCol="1" spcCol="0" rtlCol="0" fromWordArt="0" anchor="ctr" anchorCtr="0" forceAA="0" compatLnSpc="1">
+                        <a:prstTxWarp prst="textNoShape">
+                          <a:avLst/>
+                        </a:prstTxWarp>
+                        <a:noAutofit/>
+                      </wps:bodyPr>
+                    </wps:wsp>
+                  </a:graphicData>
+                </a:graphic>
+                <wp14:sizeRelH relativeFrom="margin">
+                  <wp14:pctWidth>0</wp14:pctWidth>
+                </wp14:sizeRelH>
+                <wp14:sizeRelV relativeFrom="margin">
+                  <wp14:pctHeight>0</wp14:pctHeight>
+                </wp14:sizeRelV>
+              </wp:anchor>
+            </w:drawing>
+          </mc:Choice>
+          <mc:Fallback>
+            <w:pict>
+              <v:rect w14:anchorId="2A3EADD1" id="Rectangle 20" o:spid="_x0000_s1033" style="position:absolute;margin-left:125.3pt;margin-top:415.7pt;width:111.4pt;height:17pt;z-index:251680768;visibility:visible;mso-wrap-style:square;mso-width-percent:0;mso-height-percent:0;mso-wrap-distance-left:9pt;mso-wrap-distance-top:0;mso-wrap-distance-right:9pt;mso-wrap-distance-bottom:0;mso-position-horizontal:absolute;mso-position-horizontal-relative:margin;mso-position-vertical:absolute;mso-position-vertical-relative:text;mso-width-percent:0;mso-height-percent:0;mso-width-relative:margin;mso-height-relative:margin;v-text-anchor:middle" o:gfxdata="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" fillcolor="#fcf" strokecolor="#7351b7" strokeweight="1pt">
+                <v:textbox inset="0,0,0,0">
+                  <w:txbxContent>
+                    <w:p>
+                      <w:pPr>
+                        <w:jc w:val="center"/>
+                        <w:rPr>
+                          <w:color w:val="000000" w:themeColor="text1"/>
+                        </w:rPr>
+                      </w:pPr>
+                      <w:r>
+                        <w:rPr>
+                          <w:color w:val="000000" w:themeColor="text1"/>
+                        </w:rPr>
+                        <w:t>Afficher les résultats</w:t>
+                      </w:r>
+                    </w:p>
+                  </w:txbxContent>
+                </v:textbox>
+                <w10:wrap anchorx="margin"/>
+              </v:rect>
+            </w:pict>
+          </mc:Fallback>
+        </mc:AlternateContent>
+      </w:r>
+      <w:r>
+        <w:rPr>
+          <w:noProof/>
+        </w:rPr>
+        <mc:AlternateContent>
+          <mc:Choice Requires="wps">
+            <w:drawing>
+              <wp:anchor distT="0" distB="0" distL="114300" distR="114300" simplePos="0" relativeHeight="251686912" behindDoc="0" locked="0" layoutInCell="1" allowOverlap="1" wp14:anchorId="45D77BC6" wp14:editId="585F3FAD">
+                <wp:simplePos x="0" y="0"/>
+                <wp:positionH relativeFrom="margin">
+                  <wp:posOffset>-92291</wp:posOffset>
+                </wp:positionH>
+                <wp:positionV relativeFrom="paragraph">
+                  <wp:posOffset>2504332</wp:posOffset>
+                </wp:positionV>
+                <wp:extent cx="1958196" cy="353683"/>
+                <wp:effectExtent l="0" t="0" r="0" b="0"/>
+                <wp:wrapNone/>
+                <wp:docPr id="9" name="Rectangle 9"/>
+                <wp:cNvGraphicFramePr/>
+                <a:graphic xmlns:a="http://schemas.openxmlformats.org/drawingml/2006/main">
+                  <a:graphicData uri="http://schemas.microsoft.com/office/word/2010/wordprocessingShape">
+                    <wps:wsp>
+                      <wps:cNvSpPr/>
+                      <wps:spPr>
+                        <a:xfrm>
+                          <a:off x="0" y="0"/>
+                          <a:ext cx="1958196" cy="353683"/>
+                        </a:xfrm>
+                        <a:prstGeom prst="rect">
+                          <a:avLst/>
+                        </a:prstGeom>
+                        <a:noFill/>
+                        <a:ln>
+                          <a:noFill/>
+                        </a:ln>
+                      </wps:spPr>
+                      <wps:style>
+                        <a:lnRef idx="2">
+                          <a:schemeClr val="accent1">
+                            <a:shade val="50000"/>
+                          </a:schemeClr>
+                        </a:lnRef>
+                        <a:fillRef idx="1">
+                          <a:schemeClr val="accent1"/>
+                        </a:fillRef>
+                        <a:effectRef idx="0">
+                          <a:schemeClr val="accent1"/>
+                        </a:effectRef>
+                        <a:fontRef idx="minor">
+                          <a:schemeClr val="lt1"/>
+                        </a:fontRef>
+                      </wps:style>
+                      <wps:txbx>
+                        <w:txbxContent>
+                          <w:p>
+                            <w:pPr>
+                              <w:rPr>
+                                <w:color w:val="7030A0"/>
+                              </w:rPr>
+                            </w:pPr>
+                            <w:r>
+                              <w:rPr>
+                                <w:rFonts w:ascii="Leelawadee UI Semilight" w:hAnsi="Leelawadee UI Semilight" w:cs="Leelawadee UI Semilight"/>
+                                <w:color w:val="7030A0"/>
+                                <w:sz w:val="28"/>
+                              </w:rPr>
+                              <w:t>Score obtenu :</w:t>
+                            </w:r>
+                          </w:p>
+                        </w:txbxContent>
+                      </wps:txbx>
+                      <wps:bodyPr rot="0" spcFirstLastPara="0" vertOverflow="overflow" horzOverflow="overflow" vert="horz" wrap="square" lIns="91440" tIns="45720" rIns="91440" bIns="45720" numCol="1" spcCol="0" rtlCol="0" fromWordArt="0" anchor="ctr" anchorCtr="0" forceAA="0" compatLnSpc="1">
+                        <a:prstTxWarp prst="textNoShape">
+                          <a:avLst/>
+                        </a:prstTxWarp>
+                        <a:noAutofit/>
+                      </wps:bodyPr>
+                    </wps:wsp>
+                  </a:graphicData>
+                </a:graphic>
+                <wp14:sizeRelH relativeFrom="margin">
+                  <wp14:pctWidth>0</wp14:pctWidth>
+                </wp14:sizeRelH>
+                <wp14:sizeRelV relativeFrom="margin">
+                  <wp14:pctHeight>0</wp14:pctHeight>
+                </wp14:sizeRelV>
+              </wp:anchor>
+            </w:drawing>
+          </mc:Choice>
+          <mc:Fallback>
+            <w:pict>
+              <v:rect w14:anchorId="45D77BC6" id="Rectangle 9" o:spid="_x0000_s1034" style="position:absolute;margin-left:-7.25pt;margin-top:197.2pt;width:154.2pt;height:27.85pt;z-index:251686912;visibility:visible;mso-wrap-style:square;mso-width-percent:0;mso-height-percent:0;mso-wrap-distance-left:9pt;mso-wrap-distance-top:0;mso-wrap-distance-right:9pt;mso-wrap-distance-bottom:0;mso-position-horizontal:absolute;mso-position-horizontal-relative:margin;mso-position-vertical:absolute;mso-position-vertical-relative:text;mso-width-percent:0;mso-height-percent:0;mso-width-relative:margin;mso-height-relative:margin;v-text-anchor:middle" o:gfxdata="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" filled="f" stroked="f" strokeweight="1pt">
+                <v:textbox>
+                  <w:txbxContent>
+                    <w:p>
+                      <w:pPr>
+                        <w:rPr>
+                          <w:color w:val="7030A0"/>
+                        </w:rPr>
+                      </w:pPr>
+                      <w:r>
+                        <w:rPr>
+                          <w:rFonts w:ascii="Leelawadee UI Semilight" w:hAnsi="Leelawadee UI Semilight" w:cs="Leelawadee UI Semilight"/>
+                          <w:color w:val="7030A0"/>
+                          <w:sz w:val="28"/>
+                        </w:rPr>
+                        <w:t>Score obtenu :</w:t>
+                      </w:r>
+                    </w:p>
+                  </w:txbxContent>
+                </v:textbox>
+                <w10:wrap anchorx="margin"/>
+              </v:rect>
+            </w:pict>
+          </mc:Fallback>
+        </mc:AlternateContent>
+      </w:r>
+      <w:r>
+        <w:rPr>
+          <w:noProof/>
+        </w:rPr>
+        <mc:AlternateContent>
+          <mc:Choice Requires="wps">
+            <w:drawing>
+              <wp:anchor distT="0" distB="0" distL="114300" distR="114300" simplePos="0" relativeHeight="251692032" behindDoc="0" locked="0" layoutInCell="1" allowOverlap="1" wp14:anchorId="56E4BDAC" wp14:editId="4CDBC49F">
+                <wp:simplePos x="0" y="0"/>
+                <wp:positionH relativeFrom="margin">
+                  <wp:align>left</wp:align>
+                </wp:positionH>
+                <wp:positionV relativeFrom="paragraph">
+                  <wp:posOffset>4031292</wp:posOffset>
+                </wp:positionV>
+                <wp:extent cx="1958196" cy="353683"/>
+                <wp:effectExtent l="0" t="0" r="0" b="0"/>
+                <wp:wrapNone/>
+                <wp:docPr id="14" name="Rectangle 14"/>
+                <wp:cNvGraphicFramePr/>
+                <a:graphic xmlns:a="http://schemas.openxmlformats.org/drawingml/2006/main">
+                  <a:graphicData uri="http://schemas.microsoft.com/office/word/2010/wordprocessingShape">
+                    <wps:wsp>
+                      <wps:cNvSpPr/>
+                      <wps:spPr>
+                        <a:xfrm>
+                          <a:off x="0" y="0"/>
+                          <a:ext cx="1958196" cy="353683"/>
+                        </a:xfrm>
+                        <a:prstGeom prst="rect">
+                          <a:avLst/>
+                        </a:prstGeom>
+                        <a:noFill/>
+                        <a:ln>
+                          <a:noFill/>
+                        </a:ln>
+                      </wps:spPr>
+                      <wps:style>
+                        <a:lnRef idx="2">
+                          <a:schemeClr val="accent1">
+                            <a:shade val="50000"/>
+                          </a:schemeClr>
+                        </a:lnRef>
+                        <a:fillRef idx="1">
+                          <a:schemeClr val="accent1"/>
+                        </a:fillRef>
+                        <a:effectRef idx="0">
+                          <a:schemeClr val="accent1"/>
+                        </a:effectRef>
+                        <a:fontRef idx="minor">
+                          <a:schemeClr val="lt1"/>
+                        </a:fontRef>
+                      </wps:style>
+                      <wps:txbx>
+                        <w:txbxContent>
+                          <w:p>
+                            <w:pPr>
+                              <w:rPr>
+                                <w:color w:val="7030A0"/>
+                              </w:rPr>
+                            </w:pPr>
+                            <w:r>
+                              <w:rPr>
+                                <w:rFonts w:ascii="Leelawadee UI Semilight" w:hAnsi="Leelawadee UI Semilight" w:cs="Leelawadee UI Semilight"/>
+                                <w:color w:val="7030A0"/>
+                                <w:sz w:val="28"/>
+                              </w:rPr>
+                              <w:t>Gestion de la partie :</w:t>
+                            </w:r>
+                          </w:p>
+                        </w:txbxContent>
+                      </wps:txbx>
+                      <wps:bodyPr rot="0" spcFirstLastPara="0" vertOverflow="overflow" horzOverflow="overflow" vert="horz" wrap="square" lIns="91440" tIns="45720" rIns="91440" bIns="45720" numCol="1" spcCol="0" rtlCol="0" fromWordArt="0" anchor="ctr" anchorCtr="0" forceAA="0" compatLnSpc="1">
+                        <a:prstTxWarp prst="textNoShape">
+                          <a:avLst/>
+                        </a:prstTxWarp>
+                        <a:noAutofit/>
+                      </wps:bodyPr>
+                    </wps:wsp>
+                  </a:graphicData>
+                </a:graphic>
+                <wp14:sizeRelH relativeFrom="margin">
+                  <wp14:pctWidth>0</wp14:pctWidth>
+                </wp14:sizeRelH>
+                <wp14:sizeRelV relativeFrom="margin">
+                  <wp14:pctHeight>0</wp14:pctHeight>
+                </wp14:sizeRelV>
+              </wp:anchor>
+            </w:drawing>
+          </mc:Choice>
+          <mc:Fallback>
+            <w:pict>
+              <v:rect w14:anchorId="56E4BDAC" id="Rectangle 14" o:spid="_x0000_s1035" style="position:absolute;margin-left:0;margin-top:317.4pt;width:154.2pt;height:27.85pt;z-index:251692032;visibility:visible;mso-wrap-style:square;mso-width-percent:0;mso-height-percent:0;mso-wrap-distance-left:9pt;mso-wrap-distance-top:0;mso-wrap-distance-right:9pt;mso-wrap-distance-bottom:0;mso-position-horizontal:left;mso-position-horizontal-relative:margin;mso-position-vertical:absolute;mso-position-vertical-relative:text;mso-width-percent:0;mso-height-percent:0;mso-width-relative:margin;mso-height-relative:margin;v-text-anchor:middle" o:gfxdata="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" filled="f" stroked="f" strokeweight="1pt">
+                <v:textbox>
+                  <w:txbxContent>
+                    <w:p>
+                      <w:pPr>
+                        <w:rPr>
+                          <w:color w:val="7030A0"/>
+                        </w:rPr>
+                      </w:pPr>
+                      <w:r>
+                        <w:rPr>
+                          <w:rFonts w:ascii="Leelawadee UI Semilight" w:hAnsi="Leelawadee UI Semilight" w:cs="Leelawadee UI Semilight"/>
+                          <w:color w:val="7030A0"/>
+                          <w:sz w:val="28"/>
+                        </w:rPr>
+                        <w:t>Gestion de la partie :</w:t>
+                      </w:r>
+                    </w:p>
+                  </w:txbxContent>
+                </v:textbox>
+                <w10:wrap anchorx="margin"/>
+              </v:rect>
+            </w:pict>
+          </mc:Fallback>
+        </mc:AlternateContent>
+      </w:r>
+      <w:r>
+        <w:rPr>
+          <w:noProof/>
+        </w:rPr>
+        <mc:AlternateContent>
+          <mc:Choice Requires="wps">
+            <w:drawing>
+              <wp:anchor distT="0" distB="0" distL="114300" distR="114300" simplePos="0" relativeHeight="251689984" behindDoc="0" locked="0" layoutInCell="1" allowOverlap="1" wp14:anchorId="35533165" wp14:editId="0CCE0529">
+                <wp:simplePos x="0" y="0"/>
+                <wp:positionH relativeFrom="margin">
+                  <wp:posOffset>3870613</wp:posOffset>
+                </wp:positionH>
+                <wp:positionV relativeFrom="paragraph">
+                  <wp:posOffset>437299</wp:posOffset>
+                </wp:positionV>
+                <wp:extent cx="785039" cy="362442"/>
+                <wp:effectExtent l="0" t="0" r="0" b="0"/>
+                <wp:wrapNone/>
+                <wp:docPr id="13" name="Rectangle 13"/>
+                <wp:cNvGraphicFramePr/>
+                <a:graphic xmlns:a="http://schemas.openxmlformats.org/drawingml/2006/main">
+                  <a:graphicData uri="http://schemas.microsoft.com/office/word/2010/wordprocessingShape">
+                    <wps:wsp>
+                      <wps:cNvSpPr/>
+                      <wps:spPr>
+                        <a:xfrm>
+                          <a:off x="0" y="0"/>
+                          <a:ext cx="785039" cy="362442"/>
+                        </a:xfrm>
+                        <a:custGeom>
+                          <a:avLst/>
+                          <a:gdLst>
+                            <a:gd name="connsiteX0" fmla="*/ 0 w 732790"/>
+                            <a:gd name="connsiteY0" fmla="*/ 0 h 292735"/>
+                            <a:gd name="connsiteX1" fmla="*/ 732790 w 732790"/>
+                            <a:gd name="connsiteY1" fmla="*/ 0 h 292735"/>
+                            <a:gd name="connsiteX2" fmla="*/ 732790 w 732790"/>
+                            <a:gd name="connsiteY2" fmla="*/ 292735 h 292735"/>
+                            <a:gd name="connsiteX3" fmla="*/ 0 w 732790"/>
+                            <a:gd name="connsiteY3" fmla="*/ 292735 h 292735"/>
+                            <a:gd name="connsiteX4" fmla="*/ 0 w 732790"/>
+                            <a:gd name="connsiteY4" fmla="*/ 0 h 292735"/>
+                            <a:gd name="connsiteX0" fmla="*/ 0 w 750042"/>
+                            <a:gd name="connsiteY0" fmla="*/ 0 h 292735"/>
+                            <a:gd name="connsiteX1" fmla="*/ 732790 w 750042"/>
+                            <a:gd name="connsiteY1" fmla="*/ 0 h 292735"/>
+                            <a:gd name="connsiteX2" fmla="*/ 750042 w 750042"/>
+                            <a:gd name="connsiteY2" fmla="*/ 249603 h 292735"/>
+                            <a:gd name="connsiteX3" fmla="*/ 0 w 750042"/>
+                            <a:gd name="connsiteY3" fmla="*/ 292735 h 292735"/>
+                            <a:gd name="connsiteX4" fmla="*/ 0 w 750042"/>
+                            <a:gd name="connsiteY4" fmla="*/ 0 h 292735"/>
+                            <a:gd name="connsiteX0" fmla="*/ 0 w 784552"/>
+                            <a:gd name="connsiteY0" fmla="*/ 0 h 292735"/>
+                            <a:gd name="connsiteX1" fmla="*/ 732790 w 784552"/>
+                            <a:gd name="connsiteY1" fmla="*/ 0 h 292735"/>
+                            <a:gd name="connsiteX2" fmla="*/ 784552 w 784552"/>
+                            <a:gd name="connsiteY2" fmla="*/ 206471 h 292735"/>
+                            <a:gd name="connsiteX3" fmla="*/ 0 w 784552"/>
+                            <a:gd name="connsiteY3" fmla="*/ 292735 h 292735"/>
+                            <a:gd name="connsiteX4" fmla="*/ 0 w 784552"/>
+                            <a:gd name="connsiteY4" fmla="*/ 0 h 292735"/>
+                            <a:gd name="connsiteX0" fmla="*/ 0 w 784552"/>
+                            <a:gd name="connsiteY0" fmla="*/ 0 h 361746"/>
+                            <a:gd name="connsiteX1" fmla="*/ 732790 w 784552"/>
+                            <a:gd name="connsiteY1" fmla="*/ 0 h 361746"/>
+                            <a:gd name="connsiteX2" fmla="*/ 784552 w 784552"/>
+                            <a:gd name="connsiteY2" fmla="*/ 206471 h 361746"/>
+                            <a:gd name="connsiteX3" fmla="*/ 0 w 784552"/>
+                            <a:gd name="connsiteY3" fmla="*/ 361746 h 361746"/>
+                            <a:gd name="connsiteX4" fmla="*/ 0 w 784552"/>
+                            <a:gd name="connsiteY4" fmla="*/ 0 h 361746"/>
+                          </a:gdLst>
+                          <a:ahLst/>
+                          <a:cxnLst>
+                            <a:cxn ang="0">
+                              <a:pos x="connsiteX0" y="connsiteY0"/>
+                            </a:cxn>
+                            <a:cxn ang="0">
+                              <a:pos x="connsiteX1" y="connsiteY1"/>
+                            </a:cxn>
+                            <a:cxn ang="0">
+                              <a:pos x="connsiteX2" y="connsiteY2"/>
+                            </a:cxn>
+                            <a:cxn ang="0">
+                              <a:pos x="connsiteX3" y="connsiteY3"/>
+                            </a:cxn>
+                            <a:cxn ang="0">
+                              <a:pos x="connsiteX4" y="connsiteY4"/>
+                            </a:cxn>
+                          </a:cxnLst>
+                          <a:rect l="l" t="t" r="r" b="b"/>
+                          <a:pathLst>
+                            <a:path w="784552" h="361746">
+                              <a:moveTo>
+                                <a:pt x="0" y="0"/>
+                              </a:moveTo>
+                              <a:lnTo>
+                                <a:pt x="732790" y="0"/>
+                              </a:lnTo>
+                              <a:lnTo>
+                                <a:pt x="784552" y="206471"/>
+                              </a:lnTo>
+                              <a:lnTo>
+                                <a:pt x="0" y="361746"/>
+                              </a:lnTo>
+                              <a:lnTo>
+                                <a:pt x="0" y="0"/>
+                              </a:lnTo>
+                              <a:close/>
+                            </a:path>
+                          </a:pathLst>
+                        </a:custGeom>
+                        <a:solidFill>
+                          <a:srgbClr val="7351B7"/>
+                        </a:solidFill>
+                        <a:ln>
+                          <a:noFill/>
+                        </a:ln>
+                      </wps:spPr>
+                      <wps:style>
+                        <a:lnRef idx="2">
+                          <a:schemeClr val="accent1">
+                            <a:shade val="50000"/>
+                          </a:schemeClr>
+                        </a:lnRef>
+                        <a:fillRef idx="1">
+                          <a:schemeClr val="accent1"/>
+                        </a:fillRef>
+                        <a:effectRef idx="0">
+                          <a:schemeClr val="accent1"/>
+                        </a:effectRef>
+                        <a:fontRef idx="minor">
+                          <a:schemeClr val="lt1"/>
+                        </a:fontRef>
+                      </wps:style>
+                      <wps:txbx>
+                        <w:txbxContent>
+                          <w:p>
+                            <w:pPr>
+                              <w:rPr>
+                                <w:color w:val="FFFFFF" w:themeColor="background1"/>
+                                <w:sz w:val="18"/>
+                              </w:rPr>
+                            </w:pPr>
+                            <w:r>
+                              <w:rPr>
+                                <w:rFonts w:ascii="Leelawadee UI Semilight" w:hAnsi="Leelawadee UI Semilight" w:cs="Leelawadee UI Semilight"/>
+                                <w:color w:val="FFFFFF" w:themeColor="background1"/>
+                              </w:rPr>
+                              <w:t>Caméra :</w:t>
+                            </w:r>
+                          </w:p>
+                        </w:txbxContent>
+                      </wps:txbx>
+                      <wps:bodyPr rot="0" spcFirstLastPara="0" vertOverflow="overflow" horzOverflow="overflow" vert="horz" wrap="square" lIns="91440" tIns="45720" rIns="91440" bIns="45720" numCol="1" spcCol="0" rtlCol="0" fromWordArt="0" anchor="ctr" anchorCtr="0" forceAA="0" compatLnSpc="1">
+                        <a:prstTxWarp prst="textNoShape">
+                          <a:avLst/>
+                        </a:prstTxWarp>
+                        <a:noAutofit/>
+                      </wps:bodyPr>
+                    </wps:wsp>
+                  </a:graphicData>
+                </a:graphic>
+                <wp14:sizeRelH relativeFrom="margin">
+                  <wp14:pctWidth>0</wp14:pctWidth>
+                </wp14:sizeRelH>
+                <wp14:sizeRelV relativeFrom="margin">
+                  <wp14:pctHeight>0</wp14:pctHeight>
+                </wp14:sizeRelV>
+              </wp:anchor>
+            </w:drawing>
+          </mc:Choice>
+          <mc:Fallback>
+            <w:pict>
+              <v:shape w14:anchorId="35533165" id="Rectangle 13" o:spid="_x0000_s1036" style="position:absolute;margin-left:304.75pt;margin-top:34.45pt;width:61.8pt;height:28.55pt;z-index:251689984;visibility:visible;mso-wrap-style:square;mso-width-percent:0;mso-height-percent:0;mso-wrap-distance-left:9pt;mso-wrap-distance-top:0;mso-wrap-distance-right:9pt;mso-wrap-distance-bottom:0;mso-position-horizontal:absolute;mso-position-horizontal-relative:margin;mso-position-vertical:absolute;mso-position-vertical-relative:text;mso-width-percent:0;mso-height-percent:0;mso-width-relative:margin;mso-height-relative:margin;v-text-anchor:middle" coordsize="784552,361746" o:spt="100" o:gfxdata="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" adj="-11796480,,5400" path="m,l732790,r51762,206471l,361746,,xe" fillcolor="#7351b7" stroked="f" strokeweight="1pt">
+                <v:stroke joinstyle="miter"/>
+                <v:formulas/>
+                <v:path arrowok="t" o:connecttype="custom" o:connectlocs="0,0;733245,0;785039,206868;0,362442;0,0" o:connectangles="0,0,0,0,0" textboxrect="0,0,784552,361746"/>
+                <v:textbox>
+                  <w:txbxContent>
+                    <w:p>
+                      <w:pPr>
+                        <w:rPr>
+                          <w:color w:val="FFFFFF" w:themeColor="background1"/>
+                          <w:sz w:val="18"/>
+                        </w:rPr>
+                      </w:pPr>
+                      <w:r>
+                        <w:rPr>
+                          <w:rFonts w:ascii="Leelawadee UI Semilight" w:hAnsi="Leelawadee UI Semilight" w:cs="Leelawadee UI Semilight"/>
+                          <w:color w:val="FFFFFF" w:themeColor="background1"/>
+                        </w:rPr>
+                        <w:t>Caméra :</w:t>
+                      </w:r>
+                    </w:p>
+                  </w:txbxContent>
+                </v:textbox>
+                <w10:wrap anchorx="margin"/>
+              </v:shape>
+            </w:pict>
+          </mc:Fallback>
+        </mc:AlternateContent>
+      </w:r>
+      <w:r>
+        <w:rPr>
+          <w:noProof/>
+        </w:rPr>
+        <mc:AlternateContent>
+          <mc:Choice Requires="wps">
+            <w:drawing>
+              <wp:anchor distT="0" distB="0" distL="114300" distR="114300" simplePos="0" relativeHeight="251687936" behindDoc="0" locked="0" layoutInCell="1" allowOverlap="1" wp14:anchorId="78C91F32" wp14:editId="5F0A5246">
+                <wp:simplePos x="0" y="0"/>
+                <wp:positionH relativeFrom="column">
+                  <wp:posOffset>-28527</wp:posOffset>
+                </wp:positionH>
+                <wp:positionV relativeFrom="paragraph">
+                  <wp:posOffset>1843405</wp:posOffset>
+                </wp:positionV>
+                <wp:extent cx="3519577" cy="267419"/>
+                <wp:effectExtent l="0" t="0" r="24130" b="18415"/>
+                <wp:wrapNone/>
+                <wp:docPr id="10" name="Rectangle 10"/>
+                <wp:cNvGraphicFramePr/>
+                <a:graphic xmlns:a="http://schemas.openxmlformats.org/drawingml/2006/main">
+                  <a:graphicData uri="http://schemas.microsoft.com/office/word/2010/wordprocessingShape">
+                    <wps:wsp>
+                      <wps:cNvSpPr/>
+                      <wps:spPr>
+                        <a:xfrm>
+                          <a:off x="0" y="0"/>
+                          <a:ext cx="3519577" cy="267419"/>
+                        </a:xfrm>
+                        <a:prstGeom prst="rect">
+                          <a:avLst/>
+                        </a:prstGeom>
+                        <a:solidFill>
+                          <a:schemeClr val="accent4">
+                            <a:lumMod val="20000"/>
+                            <a:lumOff val="80000"/>
+                          </a:schemeClr>
+                        </a:solidFill>
+                      </wps:spPr>
+                      <wps:style>
+                        <a:lnRef idx="2">
+                          <a:schemeClr val="accent1">
+                            <a:shade val="50000"/>
+                          </a:schemeClr>
+                        </a:lnRef>
+                        <a:fillRef idx="1">
+                          <a:schemeClr val="accent1"/>
+                        </a:fillRef>
+                        <a:effectRef idx="0">
+                          <a:schemeClr val="accent1"/>
+                        </a:effectRef>
+                        <a:fontRef idx="minor">
+                          <a:schemeClr val="lt1"/>
+                        </a:fontRef>
+                      </wps:style>
+                      <wps:txbx>
+                        <w:txbxContent>
+                          <w:p>
+                            <w:pPr>
+                              <w:jc w:val="center"/>
+                              <w:rPr>
+                                <w:color w:val="000000" w:themeColor="text1"/>
+                              </w:rPr>
+                            </w:pPr>
+                            <w:r>
+                              <w:rPr>
+                                <w:color w:val="000000" w:themeColor="text1"/>
+                              </w:rPr>
+                              <w:t>Voici l’indice envoyé !</w:t>
+                            </w:r>
+                          </w:p>
+                        </w:txbxContent>
+                      </wps:txbx>
+                      <wps:bodyPr rot="0" spcFirstLastPara="0" vertOverflow="overflow" horzOverflow="overflow" vert="horz" wrap="square" lIns="91440" tIns="45720" rIns="91440" bIns="45720" numCol="1" spcCol="0" rtlCol="0" fromWordArt="0" anchor="ctr" anchorCtr="0" forceAA="0" compatLnSpc="1">
+                        <a:prstTxWarp prst="textNoShape">
+                          <a:avLst/>
+                        </a:prstTxWarp>
+                        <a:noAutofit/>
+                      </wps:bodyPr>
+                    </wps:wsp>
+                  </a:graphicData>
+                </a:graphic>
+                <wp14:sizeRelV relativeFrom="margin">
+                  <wp14:pctHeight>0</wp14:pctHeight>
+                </wp14:sizeRelV>
+              </wp:anchor>
+            </w:drawing>
+          </mc:Choice>
+          <mc:Fallback>
+            <w:pict>
+              <v:rect w14:anchorId="78C91F32" id="Rectangle 10" o:spid="_x0000_s1037" style="position:absolute;margin-left:-2.25pt;margin-top:145.15pt;width:277.15pt;height:21.05pt;z-index:251687936;visibility:visible;mso-wrap-style:square;mso-height-percent:0;mso-wrap-distance-left:9pt;mso-wrap-distance-top:0;mso-wrap-distance-right:9pt;mso-wrap-distance-bottom:0;mso-position-horizontal:absolute;mso-position-horizontal-relative:text;mso-position-vertical:absolute;mso-position-vertical-relative:text;mso-height-percent:0;mso-height-relative:margin;v-text-anchor:middle" o:gfxdata="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" fillcolor="#fff2cc [663]" strokecolor="#1f3763 [1604]" strokeweight="1pt">
+                <v:textbox>
+                  <w:txbxContent>
+                    <w:p>
+                      <w:pPr>
+                        <w:jc w:val="center"/>
+                        <w:rPr>
+                          <w:color w:val="000000" w:themeColor="text1"/>
+                        </w:rPr>
+                      </w:pPr>
+                      <w:r>
+                        <w:rPr>
+                          <w:color w:val="000000" w:themeColor="text1"/>
+                        </w:rPr>
+                        <w:t>Voici l’indice envoyé !</w:t>
+                      </w:r>
+                    </w:p>
+                  </w:txbxContent>
+                </v:textbox>
+              </v:rect>
+            </w:pict>
+          </mc:Fallback>
+        </mc:AlternateContent>
+      </w:r>
+      <w:r>
+        <w:rPr>
+          <w:noProof/>
+        </w:rPr>
+        <mc:AlternateContent>
+          <mc:Choice Requires="wps">
+            <w:drawing>
+              <wp:anchor distT="0" distB="0" distL="114300" distR="114300" simplePos="0" relativeHeight="251684864" behindDoc="0" locked="0" layoutInCell="1" allowOverlap="1" wp14:anchorId="17878D36" wp14:editId="493B74B7">
+                <wp:simplePos x="0" y="0"/>
+                <wp:positionH relativeFrom="margin">
+                  <wp:posOffset>-146050</wp:posOffset>
+                </wp:positionH>
+                <wp:positionV relativeFrom="paragraph">
+                  <wp:posOffset>1486415</wp:posOffset>
+                </wp:positionV>
+                <wp:extent cx="1958196" cy="353683"/>
+                <wp:effectExtent l="0" t="0" r="0" b="0"/>
+                <wp:wrapNone/>
+                <wp:docPr id="8" name="Rectangle 8"/>
+                <wp:cNvGraphicFramePr/>
+                <a:graphic xmlns:a="http://schemas.openxmlformats.org/drawingml/2006/main">
+                  <a:graphicData uri="http://schemas.microsoft.com/office/word/2010/wordprocessingShape">
+                    <wps:wsp>
+                      <wps:cNvSpPr/>
+                      <wps:spPr>
+                        <a:xfrm>
+                          <a:off x="0" y="0"/>
+                          <a:ext cx="1958196" cy="353683"/>
+                        </a:xfrm>
+                        <a:prstGeom prst="rect">
+                          <a:avLst/>
+                        </a:prstGeom>
+                        <a:noFill/>
+                        <a:ln>
+                          <a:noFill/>
+                        </a:ln>
+                      </wps:spPr>
+                      <wps:style>
+                        <a:lnRef idx="2">
+                          <a:schemeClr val="accent1">
+                            <a:shade val="50000"/>
+                          </a:schemeClr>
+                        </a:lnRef>
+                        <a:fillRef idx="1">
+                          <a:schemeClr val="accent1"/>
+                        </a:fillRef>
+                        <a:effectRef idx="0">
+                          <a:schemeClr val="accent1"/>
+                        </a:effectRef>
+                        <a:fontRef idx="minor">
+                          <a:schemeClr val="lt1"/>
+                        </a:fontRef>
+                      </wps:style>
+                      <wps:txbx>
+                        <w:txbxContent>
+                          <w:p>
+                            <w:pPr>
+                              <w:rPr>
+                                <w:color w:val="FFFF66"/>
+                              </w:rPr>
+                            </w:pPr>
+                            <w:r>
+                              <w:rPr>
+                                <w:rFonts w:ascii="Leelawadee UI Semilight" w:hAnsi="Leelawadee UI Semilight" w:cs="Leelawadee UI Semilight"/>
+                                <w:color w:val="FFFF66"/>
+                                <w:sz w:val="28"/>
+                              </w:rPr>
+                              <w:t>Message dans la salle :</w:t>
+                            </w:r>
+                          </w:p>
+                        </w:txbxContent>
+                      </wps:txbx>
+                      <wps:bodyPr rot="0" spcFirstLastPara="0" vertOverflow="overflow" horzOverflow="overflow" vert="horz" wrap="square" lIns="91440" tIns="45720" rIns="91440" bIns="45720" numCol="1" spcCol="0" rtlCol="0" fromWordArt="0" anchor="ctr" anchorCtr="0" forceAA="0" compatLnSpc="1">
+                        <a:prstTxWarp prst="textNoShape">
+                          <a:avLst/>
+                        </a:prstTxWarp>
+                        <a:noAutofit/>
+                      </wps:bodyPr>
+                    </wps:wsp>
+                  </a:graphicData>
+                </a:graphic>
+                <wp14:sizeRelH relativeFrom="margin">
+                  <wp14:pctWidth>0</wp14:pctWidth>
+                </wp14:sizeRelH>
+                <wp14:sizeRelV relativeFrom="margin">
+                  <wp14:pctHeight>0</wp14:pctHeight>
+                </wp14:sizeRelV>
+              </wp:anchor>
+            </w:drawing>
+          </mc:Choice>
+          <mc:Fallback>
+            <w:pict>
+              <v:rect w14:anchorId="17878D36" id="Rectangle 8" o:spid="_x0000_s1038" style="position:absolute;margin-left:-11.5pt;margin-top:117.05pt;width:154.2pt;height:27.85pt;z-index:251684864;visibility:visible;mso-wrap-style:square;mso-width-percent:0;mso-height-percent:0;mso-wrap-distance-left:9pt;mso-wrap-distance-top:0;mso-wrap-distance-right:9pt;mso-wrap-distance-bottom:0;mso-position-horizontal:absolute;mso-position-horizontal-relative:margin;mso-position-vertical:absolute;mso-position-vertical-relative:text;mso-width-percent:0;mso-height-percent:0;mso-width-relative:margin;mso-height-relative:margin;v-text-anchor:middle" o:gfxdata="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" filled="f" stroked="f" strokeweight="1pt">
+                <v:textbox>
+                  <w:txbxContent>
+                    <w:p>
+                      <w:pPr>
+                        <w:rPr>
+                          <w:color w:val="FFFF66"/>
+                        </w:rPr>
+                      </w:pPr>
+                      <w:r>
+                        <w:rPr>
+                          <w:rFonts w:ascii="Leelawadee UI Semilight" w:hAnsi="Leelawadee UI Semilight" w:cs="Leelawadee UI Semilight"/>
+                          <w:color w:val="FFFF66"/>
+                          <w:sz w:val="28"/>
+                        </w:rPr>
+                        <w:t>Message dans la salle :</w:t>
+                      </w:r>
+                    </w:p>
+                  </w:txbxContent>
+                </v:textbox>
+                <w10:wrap anchorx="margin"/>
+              </v:rect>
+            </w:pict>
+          </mc:Fallback>
+        </mc:AlternateContent>
+      </w:r>
+      <w:r>
+        <w:rPr>
+          <w:noProof/>
+        </w:rPr>
+        <mc:AlternateContent>
+          <mc:Choice Requires="wps">
+            <w:drawing>
+              <wp:anchor distT="0" distB="0" distL="114300" distR="114300" simplePos="0" relativeHeight="251675648" behindDoc="0" locked="0" layoutInCell="1" allowOverlap="1" wp14:anchorId="29F465D8" wp14:editId="3778919F">
+                <wp:simplePos x="0" y="0"/>
+                <wp:positionH relativeFrom="margin">
+                  <wp:posOffset>-140898</wp:posOffset>
+                </wp:positionH>
+                <wp:positionV relativeFrom="paragraph">
+                  <wp:posOffset>730394</wp:posOffset>
+                </wp:positionV>
+                <wp:extent cx="1535502" cy="319177"/>
+                <wp:effectExtent l="0" t="0" r="0" b="0"/>
+                <wp:wrapNone/>
+                <wp:docPr id="12" name="Rectangle 12"/>
+                <wp:cNvGraphicFramePr/>
+                <a:graphic xmlns:a="http://schemas.openxmlformats.org/drawingml/2006/main">
+                  <a:graphicData uri="http://schemas.microsoft.com/office/word/2010/wordprocessingShape">
+                    <wps:wsp>
+                      <wps:cNvSpPr/>
+                      <wps:spPr>
+                        <a:xfrm>
+                          <a:off x="0" y="0"/>
+                          <a:ext cx="1535502" cy="319177"/>
+                        </a:xfrm>
+                        <a:prstGeom prst="rect">
+                          <a:avLst/>
+                        </a:prstGeom>
+                        <a:noFill/>
+                        <a:ln>
+                          <a:noFill/>
+                        </a:ln>
+                      </wps:spPr>
+                      <wps:style>
+                        <a:lnRef idx="2">
+                          <a:schemeClr val="accent1">
+                            <a:shade val="50000"/>
+                          </a:schemeClr>
+                        </a:lnRef>
+                        <a:fillRef idx="1">
+                          <a:schemeClr val="accent1"/>
+                        </a:fillRef>
+                        <a:effectRef idx="0">
+                          <a:schemeClr val="accent1"/>
+                        </a:effectRef>
+                        <a:fontRef idx="minor">
+                          <a:schemeClr val="lt1"/>
+                        </a:fontRef>
+                      </wps:style>
+                      <wps:txbx>
+                        <w:txbxContent>
+                          <w:p>
+                            <w:pPr>
+                              <w:rPr>
+                                <w:color w:val="FFFF66"/>
+                              </w:rPr>
+                            </w:pPr>
+                            <w:r>
+                              <w:rPr>
+                                <w:rFonts w:ascii="Leelawadee UI Semilight" w:hAnsi="Leelawadee UI Semilight" w:cs="Leelawadee UI Semilight"/>
+                                <w:color w:val="FFFF66"/>
+                                <w:sz w:val="28"/>
+                              </w:rPr>
+                              <w:t>Chronomètre</w:t>
+                            </w:r>
+                            <w:r>
+                              <w:rPr>
+                                <w:color w:val="FFFF66"/>
+                                <w:sz w:val="28"/>
+                              </w:rPr>
+                              <w:t> </w:t>
+                            </w:r>
+                            <w:r>
+                              <w:rPr>
+                                <w:color w:val="FFFF66"/>
+                              </w:rPr>
+                              <w:t>:</w:t>
+                            </w:r>
+                          </w:p>
+                        </w:txbxContent>
+                      </wps:txbx>
+                      <wps:bodyPr rot="0" spcFirstLastPara="0" vertOverflow="overflow" horzOverflow="overflow" vert="horz" wrap="square" lIns="91440" tIns="45720" rIns="91440" bIns="45720" numCol="1" spcCol="0" rtlCol="0" fromWordArt="0" anchor="ctr" anchorCtr="0" forceAA="0" compatLnSpc="1">
+                        <a:prstTxWarp prst="textNoShape">
+                          <a:avLst/>
+                        </a:prstTxWarp>
+                        <a:noAutofit/>
+                      </wps:bodyPr>
+                    </wps:wsp>
+                  </a:graphicData>
+                </a:graphic>
+                <wp14:sizeRelH relativeFrom="margin">
+                  <wp14:pctWidth>0</wp14:pctWidth>
+                </wp14:sizeRelH>
+                <wp14:sizeRelV relativeFrom="margin">
+                  <wp14:pctHeight>0</wp14:pctHeight>
+                </wp14:sizeRelV>
+              </wp:anchor>
+            </w:drawing>
+          </mc:Choice>
+          <mc:Fallback>
+            <w:pict>
+              <v:rect w14:anchorId="29F465D8" id="Rectangle 12" o:spid="_x0000_s1039" style="position:absolute;margin-left:-11.1pt;margin-top:57.5pt;width:120.9pt;height:25.15pt;z-index:251675648;visibility:visible;mso-wrap-style:square;mso-width-percent:0;mso-height-percent:0;mso-wrap-distance-left:9pt;mso-wrap-distance-top:0;mso-wrap-distance-right:9pt;mso-wrap-distance-bottom:0;mso-position-horizontal:absolute;mso-position-horizontal-relative:margin;mso-position-vertical:absolute;mso-position-vertical-relative:text;mso-width-percent:0;mso-height-percent:0;mso-width-relative:margin;mso-height-relative:margin;v-text-anchor:middle" o:gfxdata="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" filled="f" stroked="f" strokeweight="1pt">
+                <v:textbox>
+                  <w:txbxContent>
+                    <w:p>
+                      <w:pPr>
+                        <w:rPr>
+                          <w:color w:val="FFFF66"/>
+                        </w:rPr>
+                      </w:pPr>
+                      <w:r>
+                        <w:rPr>
+                          <w:rFonts w:ascii="Leelawadee UI Semilight" w:hAnsi="Leelawadee UI Semilight" w:cs="Leelawadee UI Semilight"/>
+                          <w:color w:val="FFFF66"/>
+                          <w:sz w:val="28"/>
+                        </w:rPr>
+                        <w:t>Chronomètre</w:t>
+                      </w:r>
+                      <w:r>
+                        <w:rPr>
+                          <w:color w:val="FFFF66"/>
+                          <w:sz w:val="28"/>
+                        </w:rPr>
+                        <w:t> </w:t>
+                      </w:r>
+                      <w:r>
+                        <w:rPr>
+                          <w:color w:val="FFFF66"/>
+                        </w:rPr>
+                        <w:t>:</w:t>
+                      </w:r>
+                    </w:p>
+                  </w:txbxContent>
+                </v:textbox>
+                <w10:wrap anchorx="margin"/>
+              </v:rect>
+            </w:pict>
+          </mc:Fallback>
+        </mc:AlternateContent>
+      </w:r>
+      <w:r>
+        <w:rPr>
+          <w:noProof/>
+        </w:rPr>
+        <w:drawing>
+          <wp:anchor distT="0" distB="0" distL="114300" distR="114300" simplePos="0" relativeHeight="251676672" behindDoc="0" locked="0" layoutInCell="1" allowOverlap="1" wp14:anchorId="4B6CF0FA" wp14:editId="4C39B7C6">
             <wp:simplePos x="0" y="0"/>
             <wp:positionH relativeFrom="column">
-              <wp:posOffset>1642325</wp:posOffset>
+              <wp:posOffset>1409197</wp:posOffset>
             </wp:positionH>
             <wp:positionV relativeFrom="paragraph">
-              <wp:posOffset>712075</wp:posOffset>
+              <wp:posOffset>659873</wp:posOffset>
             </wp:positionV>
             <wp:extent cx="1440612" cy="429831"/>
             <wp:effectExtent l="133350" t="133350" r="140970" b="142240"/>
@@ -461,7 +2429,7 @@
                     <pic:cNvPicPr/>
                   </pic:nvPicPr>
                   <pic:blipFill rotWithShape="1">
-                    <a:blip r:embed="rId6" cstate="print">
+                    <a:blip r:embed="rId12" cstate="print">
                       <a:extLst>
                         <a:ext uri="{28A0092B-C50C-407E-A947-70E740481C1C}">
                           <a14:useLocalDpi xmlns:a14="http://schemas.microsoft.com/office/drawing/2010/main" val="0"/>
@@ -516,18 +2484,18 @@
         <mc:AlternateContent>
           <mc:Choice Requires="wps">
             <w:drawing>
-              <wp:anchor distT="0" distB="0" distL="114300" distR="114300" simplePos="0" relativeHeight="251675648" behindDoc="0" locked="0" layoutInCell="1" allowOverlap="1" wp14:anchorId="2BAA5F2D" wp14:editId="42120D1A">
+              <wp:anchor distT="0" distB="0" distL="114300" distR="114300" simplePos="0" relativeHeight="251657214" behindDoc="0" locked="0" layoutInCell="1" allowOverlap="1" wp14:anchorId="07C05A84" wp14:editId="18F877A9">
                 <wp:simplePos x="0" y="0"/>
-                <wp:positionH relativeFrom="margin">
-                  <wp:align>left</wp:align>
+                <wp:positionH relativeFrom="column">
+                  <wp:posOffset>-234112</wp:posOffset>
                 </wp:positionH>
                 <wp:positionV relativeFrom="paragraph">
-                  <wp:posOffset>729112</wp:posOffset>
+                  <wp:posOffset>3986759</wp:posOffset>
                 </wp:positionV>
-                <wp:extent cx="1190445" cy="276045"/>
+                <wp:extent cx="9278249" cy="2040940"/>
                 <wp:effectExtent l="0" t="0" r="0" b="0"/>
                 <wp:wrapNone/>
-                <wp:docPr id="12" name="Rectangle 12"/>
+                <wp:docPr id="7" name="Rectangle 7"/>
                 <wp:cNvGraphicFramePr/>
                 <a:graphic xmlns:a="http://schemas.openxmlformats.org/drawingml/2006/main">
                   <a:graphicData uri="http://schemas.microsoft.com/office/word/2010/wordprocessingShape">
@@ -536,14 +2504,31 @@
                       <wps:spPr>
                         <a:xfrm>
                           <a:off x="0" y="0"/>
-                          <a:ext cx="1190445" cy="276045"/>
+                          <a:ext cx="9278249" cy="2040940"/>
                         </a:xfrm>
                         <a:prstGeom prst="rect">
                           <a:avLst/>
                         </a:prstGeom>
-                        <a:solidFill>
-                          <a:schemeClr val="bg1"/>
-                        </a:solidFill>
+                        <a:gradFill flip="none" rotWithShape="1">
+                          <a:gsLst>
+                            <a:gs pos="0">
+                              <a:srgbClr val="FFFF66"/>
+                            </a:gs>
+                            <a:gs pos="37000">
+                              <a:schemeClr val="accent4">
+                                <a:lumMod val="60000"/>
+                                <a:lumOff val="40000"/>
+                                <a:tint val="44500"/>
+                                <a:satMod val="160000"/>
+                              </a:schemeClr>
+                            </a:gs>
+                            <a:gs pos="100000">
+                              <a:schemeClr val="bg1"/>
+                            </a:gs>
+                          </a:gsLst>
+                          <a:lin ang="16200000" scaled="1"/>
+                          <a:tileRect/>
+                        </a:gradFill>
                         <a:ln>
                           <a:noFill/>
                         </a:ln>
@@ -564,23 +2549,6 @@
                           <a:schemeClr val="lt1"/>
                         </a:fontRef>
                       </wps:style>
-                      <wps:txbx>
-                        <w:txbxContent>
-                          <w:p>
-                            <w:pPr>
-                              <w:rPr>
-                                <w:color w:val="000000" w:themeColor="text1"/>
-                              </w:rPr>
-                            </w:pPr>
-                            <w:r>
-                              <w:rPr>
-                                <w:color w:val="000000" w:themeColor="text1"/>
-                              </w:rPr>
-                              <w:t>Chronomètre :</w:t>
-                            </w:r>
-                          </w:p>
-                        </w:txbxContent>
-                      </wps:txbx>
                       <wps:bodyPr rot="0" spcFirstLastPara="0" vertOverflow="overflow" horzOverflow="overflow" vert="horz" wrap="square" lIns="91440" tIns="45720" rIns="91440" bIns="45720" numCol="1" spcCol="0" rtlCol="0" fromWordArt="0" anchor="ctr" anchorCtr="0" forceAA="0" compatLnSpc="1">
                         <a:prstTxWarp prst="textNoShape">
                           <a:avLst/>
@@ -590,9 +2558,6 @@
                     </wps:wsp>
                   </a:graphicData>
                 </a:graphic>
-                <wp14:sizeRelH relativeFrom="margin">
-                  <wp14:pctWidth>0</wp14:pctWidth>
-                </wp14:sizeRelH>
                 <wp14:sizeRelV relativeFrom="margin">
                   <wp14:pctHeight>0</wp14:pctHeight>
                 </wp14:sizeRelV>
@@ -601,25 +2566,8 @@
           </mc:Choice>
           <mc:Fallback>
             <w:pict>
-              <v:rect w14:anchorId="2BAA5F2D" id="Rectangle 12" o:spid="_x0000_s1029" style="position:absolute;margin-left:0;margin-top:57.4pt;width:93.75pt;height:21.75pt;z-index:251675648;visibility:visible;mso-wrap-style:square;mso-width-percent:0;mso-height-percent:0;mso-wrap-distance-left:9pt;mso-wrap-distance-top:0;mso-wrap-distance-right:9pt;mso-wrap-distance-bottom:0;mso-position-horizontal:left;mso-position-horizontal-relative:margin;mso-position-vertical:absolute;mso-position-vertical-relative:text;mso-width-percent:0;mso-height-percent:0;mso-width-relative:margin;mso-height-relative:margin;v-text-anchor:middle" o:gfxdata="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" fillcolor="white [3212]" stroked="f" strokeweight="1pt">
-                <v:textbox>
-                  <w:txbxContent>
-                    <w:p>
-                      <w:pPr>
-                        <w:rPr>
-                          <w:color w:val="000000" w:themeColor="text1"/>
-                        </w:rPr>
-                      </w:pPr>
-                      <w:r>
-                        <w:rPr>
-                          <w:color w:val="000000" w:themeColor="text1"/>
-                        </w:rPr>
-                        <w:t>Chronomètre :</w:t>
-                      </w:r>
-                    </w:p>
-                  </w:txbxContent>
-                </v:textbox>
-                <w10:wrap anchorx="margin"/>
+              <v:rect w14:anchorId="4F2DCA6E" id="Rectangle 7" o:spid="_x0000_s1026" style="position:absolute;margin-left:-18.45pt;margin-top:313.9pt;width:730.55pt;height:160.7pt;z-index:251657214;visibility:visible;mso-wrap-style:square;mso-height-percent:0;mso-wrap-distance-left:9pt;mso-wrap-distance-top:0;mso-wrap-distance-right:9pt;mso-wrap-distance-bottom:0;mso-position-horizontal:absolute;mso-position-horizontal-relative:text;mso-position-vertical:absolute;mso-position-vertical-relative:text;mso-height-percent:0;mso-height-relative:margin;v-text-anchor:middle" o:gfxdata="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" fillcolor="#ff6" stroked="f" strokeweight="1pt">
+                <v:fill color2="white [3212]" rotate="t" angle="180" colors="0 #ff6;24248f #fff4bf;1 white" focus="100%" type="gradient"/>
               </v:rect>
             </w:pict>
           </mc:Fallback>
@@ -632,18 +2580,18 @@
         <mc:AlternateContent>
           <mc:Choice Requires="wps">
             <w:drawing>
-              <wp:anchor distT="0" distB="0" distL="114300" distR="114300" simplePos="0" relativeHeight="251664384" behindDoc="0" locked="0" layoutInCell="1" allowOverlap="1">
+              <wp:anchor distT="0" distB="0" distL="114300" distR="114300" simplePos="0" relativeHeight="251658239" behindDoc="0" locked="0" layoutInCell="1" allowOverlap="1" wp14:anchorId="60315904" wp14:editId="30EA648F">
                 <wp:simplePos x="0" y="0"/>
-                <wp:positionH relativeFrom="margin">
-                  <wp:posOffset>7467828</wp:posOffset>
+                <wp:positionH relativeFrom="column">
+                  <wp:posOffset>-226935</wp:posOffset>
                 </wp:positionH>
                 <wp:positionV relativeFrom="paragraph">
-                  <wp:posOffset>-63033</wp:posOffset>
+                  <wp:posOffset>175512</wp:posOffset>
                 </wp:positionV>
-                <wp:extent cx="1414732" cy="215661"/>
+                <wp:extent cx="9278249" cy="3816063"/>
                 <wp:effectExtent l="0" t="0" r="0" b="0"/>
                 <wp:wrapNone/>
-                <wp:docPr id="5" name="Rectangle 5"/>
+                <wp:docPr id="6" name="Rectangle 6"/>
                 <wp:cNvGraphicFramePr/>
                 <a:graphic xmlns:a="http://schemas.openxmlformats.org/drawingml/2006/main">
                   <a:graphicData uri="http://schemas.microsoft.com/office/word/2010/wordprocessingShape">
@@ -652,14 +2600,29 @@
                       <wps:spPr>
                         <a:xfrm>
                           <a:off x="0" y="0"/>
-                          <a:ext cx="1414732" cy="215661"/>
+                          <a:ext cx="9278249" cy="3816063"/>
                         </a:xfrm>
                         <a:prstGeom prst="rect">
                           <a:avLst/>
                         </a:prstGeom>
-                        <a:solidFill>
-                          <a:schemeClr val="bg1"/>
-                        </a:solidFill>
+                        <a:gradFill flip="none" rotWithShape="1">
+                          <a:gsLst>
+                            <a:gs pos="0">
+                              <a:srgbClr val="7351B7"/>
+                            </a:gs>
+                            <a:gs pos="62000">
+                              <a:srgbClr val="7351B7">
+                                <a:tint val="44500"/>
+                                <a:satMod val="160000"/>
+                              </a:srgbClr>
+                            </a:gs>
+                            <a:gs pos="97000">
+                              <a:schemeClr val="bg1"/>
+                            </a:gs>
+                          </a:gsLst>
+                          <a:lin ang="5400000" scaled="1"/>
+                          <a:tileRect/>
+                        </a:gradFill>
                         <a:ln>
                           <a:noFill/>
                         </a:ln>
@@ -680,25 +2643,80 @@
                           <a:schemeClr val="lt1"/>
                         </a:fontRef>
                       </wps:style>
-                      <wps:txbx>
-                        <w:txbxContent>
-                          <w:p>
-                            <w:pPr>
-                              <w:jc w:val="center"/>
-                              <w:rPr>
-                                <w:color w:val="000000" w:themeColor="text1"/>
-                              </w:rPr>
-                            </w:pPr>
-                            <w:r>
-                              <w:rPr>
-                                <w:color w:val="000000" w:themeColor="text1"/>
-                              </w:rPr>
-                              <w:t>Définir les joueurs</w:t>
-                            </w:r>
-                          </w:p>
-                        </w:txbxContent>
-                      </wps:txbx>
-                      <wps:bodyPr rot="0" spcFirstLastPara="0" vertOverflow="overflow" horzOverflow="overflow" vert="horz" wrap="square" lIns="0" tIns="0" rIns="0" bIns="0" numCol="1" spcCol="0" rtlCol="0" fromWordArt="0" anchor="ctr" anchorCtr="0" forceAA="0" compatLnSpc="1">
+                      <wps:bodyPr rot="0" spcFirstLastPara="0" vertOverflow="overflow" horzOverflow="overflow" vert="horz" wrap="square" lIns="91440" tIns="45720" rIns="91440" bIns="45720" numCol="1" spcCol="0" rtlCol="0" fromWordArt="0" anchor="ctr" anchorCtr="0" forceAA="0" compatLnSpc="1">
+                        <a:prstTxWarp prst="textNoShape">
+                          <a:avLst/>
+                        </a:prstTxWarp>
+                        <a:noAutofit/>
+                      </wps:bodyPr>
+                    </wps:wsp>
+                  </a:graphicData>
+                </a:graphic>
+              </wp:anchor>
+            </w:drawing>
+          </mc:Choice>
+          <mc:Fallback>
+            <w:pict>
+              <v:rect w14:anchorId="5367223A" id="Rectangle 6" o:spid="_x0000_s1026" style="position:absolute;margin-left:-17.85pt;margin-top:13.8pt;width:730.55pt;height:300.5pt;z-index:251658239;visibility:visible;mso-wrap-style:square;mso-wrap-distance-left:9pt;mso-wrap-distance-top:0;mso-wrap-distance-right:9pt;mso-wrap-distance-bottom:0;mso-position-horizontal:absolute;mso-position-horizontal-relative:text;mso-position-vertical:absolute;mso-position-vertical-relative:text;v-text-anchor:middle" o:gfxdata="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" fillcolor="#7351b7" stroked="f" strokeweight="1pt">
+                <v:fill color2="white [3212]" rotate="t" colors="0 #7351b7;40632f #ccc3ea;63570f white" focus="100%" type="gradient"/>
+              </v:rect>
+            </w:pict>
+          </mc:Fallback>
+        </mc:AlternateContent>
+      </w:r>
+      <w:r>
+        <w:rPr>
+          <w:noProof/>
+        </w:rPr>
+        <mc:AlternateContent>
+          <mc:Choice Requires="wps">
+            <w:drawing>
+              <wp:anchor distT="0" distB="0" distL="114300" distR="114300" simplePos="0" relativeHeight="251673600" behindDoc="0" locked="0" layoutInCell="1" allowOverlap="1" wp14:anchorId="0B8110A6" wp14:editId="75F78E28">
+                <wp:simplePos x="0" y="0"/>
+                <wp:positionH relativeFrom="margin">
+                  <wp:align>center</wp:align>
+                </wp:positionH>
+                <wp:positionV relativeFrom="paragraph">
+                  <wp:posOffset>-291464</wp:posOffset>
+                </wp:positionV>
+                <wp:extent cx="10800" cy="8564400"/>
+                <wp:effectExtent l="0" t="0" r="0" b="0"/>
+                <wp:wrapNone/>
+                <wp:docPr id="11" name="Rectangle 11"/>
+                <wp:cNvGraphicFramePr/>
+                <a:graphic xmlns:a="http://schemas.openxmlformats.org/drawingml/2006/main">
+                  <a:graphicData uri="http://schemas.microsoft.com/office/word/2010/wordprocessingShape">
+                    <wps:wsp>
+                      <wps:cNvSpPr/>
+                      <wps:spPr>
+                        <a:xfrm rot="5400000">
+                          <a:off x="0" y="0"/>
+                          <a:ext cx="10800" cy="8564400"/>
+                        </a:xfrm>
+                        <a:prstGeom prst="rect">
+                          <a:avLst/>
+                        </a:prstGeom>
+                        <a:ln>
+                          <a:noFill/>
+                        </a:ln>
+                      </wps:spPr>
+                      <wps:style>
+                        <a:lnRef idx="2">
+                          <a:schemeClr val="dk1">
+                            <a:shade val="50000"/>
+                          </a:schemeClr>
+                        </a:lnRef>
+                        <a:fillRef idx="1">
+                          <a:schemeClr val="dk1"/>
+                        </a:fillRef>
+                        <a:effectRef idx="0">
+                          <a:schemeClr val="dk1"/>
+                        </a:effectRef>
+                        <a:fontRef idx="minor">
+                          <a:schemeClr val="lt1"/>
+                        </a:fontRef>
+                      </wps:style>
+                      <wps:bodyPr rot="0" spcFirstLastPara="0" vertOverflow="overflow" horzOverflow="overflow" vert="horz" wrap="square" lIns="91440" tIns="45720" rIns="91440" bIns="45720" numCol="1" spcCol="0" rtlCol="0" fromWordArt="0" anchor="ctr" anchorCtr="0" forceAA="0" compatLnSpc="1">
                         <a:prstTxWarp prst="textNoShape">
                           <a:avLst/>
                         </a:prstTxWarp>
@@ -718,25 +2736,7 @@
           </mc:Choice>
           <mc:Fallback>
             <w:pict>
-              <v:rect id="Rectangle 5" o:spid="_x0000_s1030" style="position:absolute;margin-left:588pt;margin-top:-4.95pt;width:111.4pt;height:17pt;z-index:251664384;visibility:visible;mso-wrap-style:square;mso-width-percent:0;mso-height-percent:0;mso-wrap-distance-left:9pt;mso-wrap-distance-top:0;mso-wrap-distance-right:9pt;mso-wrap-distance-bottom:0;mso-position-horizontal:absolute;mso-position-horizontal-relative:margin;mso-position-vertical:absolute;mso-position-vertical-relative:text;mso-width-percent:0;mso-height-percent:0;mso-width-relative:margin;mso-height-relative:margin;v-text-anchor:middle" o:gfxdata="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" fillcolor="white [3212]" stroked="f" strokeweight="1pt">
-                <v:textbox inset="0,0,0,0">
-                  <w:txbxContent>
-                    <w:p>
-                      <w:pPr>
-                        <w:jc w:val="center"/>
-                        <w:rPr>
-                          <w:color w:val="000000" w:themeColor="text1"/>
-                        </w:rPr>
-                      </w:pPr>
-                      <w:r>
-                        <w:rPr>
-                          <w:color w:val="000000" w:themeColor="text1"/>
-                        </w:rPr>
-                        <w:t>Définir les joueurs</w:t>
-                      </w:r>
-                    </w:p>
-                  </w:txbxContent>
-                </v:textbox>
+              <v:rect w14:anchorId="1ADE7A45" id="Rectangle 11" o:spid="_x0000_s1026" style="position:absolute;margin-left:0;margin-top:-22.95pt;width:.85pt;height:674.35pt;rotation:90;z-index:251673600;visibility:visible;mso-wrap-style:square;mso-width-percent:0;mso-height-percent:0;mso-wrap-distance-left:9pt;mso-wrap-distance-top:0;mso-wrap-distance-right:9pt;mso-wrap-distance-bottom:0;mso-position-horizontal:center;mso-position-horizontal-relative:margin;mso-position-vertical:absolute;mso-position-vertical-relative:text;mso-width-percent:0;mso-height-percent:0;mso-width-relative:margin;mso-height-relative:margin;v-text-anchor:middle" o:gfxdata="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" fillcolor="black [3200]" stroked="f" strokeweight="1pt">
                 <w10:wrap anchorx="margin"/>
               </v:rect>
             </w:pict>
@@ -750,7 +2750,7 @@
         <mc:AlternateContent>
           <mc:Choice Requires="wps">
             <w:drawing>
-              <wp:anchor distT="0" distB="0" distL="114300" distR="114300" simplePos="0" relativeHeight="251663360" behindDoc="0" locked="0" layoutInCell="1" allowOverlap="1">
+              <wp:anchor distT="0" distB="0" distL="114300" distR="114300" simplePos="0" relativeHeight="251663360" behindDoc="0" locked="0" layoutInCell="1" allowOverlap="1" wp14:anchorId="18489C07" wp14:editId="349667D3">
                 <wp:simplePos x="0" y="0"/>
                 <wp:positionH relativeFrom="column">
                   <wp:posOffset>3734387</wp:posOffset>
@@ -827,7 +2827,7 @@
         <mc:AlternateContent>
           <mc:Choice Requires="wps">
             <w:drawing>
-              <wp:anchor distT="0" distB="0" distL="114300" distR="114300" simplePos="0" relativeHeight="251662336" behindDoc="0" locked="0" layoutInCell="1" allowOverlap="1">
+              <wp:anchor distT="0" distB="0" distL="114300" distR="114300" simplePos="0" relativeHeight="251662336" behindDoc="0" locked="0" layoutInCell="1" allowOverlap="1" wp14:anchorId="0919D4BC" wp14:editId="3F02E3EC">
                 <wp:simplePos x="0" y="0"/>
                 <wp:positionH relativeFrom="column">
                   <wp:posOffset>3878208</wp:posOffset>
@@ -923,7 +2923,7 @@
         <mc:AlternateContent>
           <mc:Choice Requires="wps">
             <w:drawing>
-              <wp:anchor distT="0" distB="0" distL="114300" distR="114300" simplePos="0" relativeHeight="251661312" behindDoc="0" locked="0" layoutInCell="1" allowOverlap="1" wp14:anchorId="46471453" wp14:editId="2FE3958F">
+              <wp:anchor distT="0" distB="0" distL="114300" distR="114300" simplePos="0" relativeHeight="251661312" behindDoc="0" locked="0" layoutInCell="1" allowOverlap="1" wp14:anchorId="6CEEB457" wp14:editId="4D803463">
                 <wp:simplePos x="0" y="0"/>
                 <wp:positionH relativeFrom="margin">
                   <wp:posOffset>-233648</wp:posOffset>
@@ -1012,7 +3012,7 @@
           </mc:Choice>
           <mc:Fallback>
             <w:pict>
-              <v:rect w14:anchorId="46471453" id="Rectangle 2" o:spid="_x0000_s1031" style="position:absolute;margin-left:-18.4pt;margin-top:-7.65pt;width:731.25pt;height:21.5pt;z-index:251661312;visibility:visible;mso-wrap-style:square;mso-width-percent:0;mso-height-percent:0;mso-wrap-distance-left:9pt;mso-wrap-distance-top:0;mso-wrap-distance-right:9pt;mso-wrap-distance-bottom:0;mso-position-horizontal:absolute;mso-position-horizontal-relative:margin;mso-position-vertical:absolute;mso-position-vertical-relative:text;mso-width-percent:0;mso-height-percent:0;mso-width-relative:margin;mso-height-relative:margin;v-text-anchor:middle" o:gfxdata="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" fillcolor="#cfcdcd [2894]" strokecolor="black [3213]" strokeweight="1pt">
+              <v:rect w14:anchorId="6CEEB457" id="Rectangle 2" o:spid="_x0000_s1040" style="position:absolute;margin-left:-18.4pt;margin-top:-7.65pt;width:731.25pt;height:21.5pt;z-index:251661312;visibility:visible;mso-wrap-style:square;mso-width-percent:0;mso-height-percent:0;mso-wrap-distance-left:9pt;mso-wrap-distance-top:0;mso-wrap-distance-right:9pt;mso-wrap-distance-bottom:0;mso-position-horizontal:absolute;mso-position-horizontal-relative:margin;mso-position-vertical:absolute;mso-position-vertical-relative:text;mso-width-percent:0;mso-height-percent:0;mso-width-relative:margin;mso-height-relative:margin;v-text-anchor:middle" o:gfxdata="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" fillcolor="#cfcdcd [2894]" strokecolor="black [3213]" strokeweight="1pt">
                 <v:textbox>
                   <w:txbxContent>
                     <w:p>
@@ -1043,7 +3043,7 @@
         <mc:AlternateContent>
           <mc:Choice Requires="wps">
             <w:drawing>
-              <wp:anchor distT="0" distB="0" distL="114300" distR="114300" simplePos="0" relativeHeight="251659264" behindDoc="0" locked="0" layoutInCell="1" allowOverlap="1">
+              <wp:anchor distT="0" distB="0" distL="114300" distR="114300" simplePos="0" relativeHeight="251659264" behindDoc="0" locked="0" layoutInCell="1" allowOverlap="1" wp14:anchorId="5DF8FEF2" wp14:editId="0DF72847">
                 <wp:simplePos x="0" y="0"/>
                 <wp:positionH relativeFrom="column">
                   <wp:posOffset>-231885</wp:posOffset>
@@ -1068,9 +3068,7 @@
                         <a:prstGeom prst="rect">
                           <a:avLst/>
                         </a:prstGeom>
-                        <a:solidFill>
-                          <a:schemeClr val="bg1"/>
-                        </a:solidFill>
+                        <a:noFill/>
                         <a:ln>
                           <a:solidFill>
                             <a:schemeClr val="tx1"/>
@@ -1110,14 +3108,14 @@
           </mc:Choice>
           <mc:Fallback>
             <w:pict>
-              <v:rect w14:anchorId="61677DA8" id="Rectangle 1" o:spid="_x0000_s1026" style="position:absolute;margin-left:-18.25pt;margin-top:-7.6pt;width:731.25pt;height:483.35pt;z-index:251659264;visibility:visible;mso-wrap-style:square;mso-height-percent:0;mso-wrap-distance-left:9pt;mso-wrap-distance-top:0;mso-wrap-distance-right:9pt;mso-wrap-distance-bottom:0;mso-position-horizontal:absolute;mso-position-horizontal-relative:text;mso-position-vertical:absolute;mso-position-vertical-relative:text;mso-height-percent:0;mso-height-relative:margin;v-text-anchor:middle" o:gfxdata="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" fillcolor="white [3212]" strokecolor="black [3213]" strokeweight="1pt"/>
+              <v:rect w14:anchorId="0D4972D9" id="Rectangle 1" o:spid="_x0000_s1026" style="position:absolute;margin-left:-18.25pt;margin-top:-7.6pt;width:731.25pt;height:483.35pt;z-index:251659264;visibility:visible;mso-wrap-style:square;mso-height-percent:0;mso-wrap-distance-left:9pt;mso-wrap-distance-top:0;mso-wrap-distance-right:9pt;mso-wrap-distance-bottom:0;mso-position-horizontal:absolute;mso-position-horizontal-relative:text;mso-position-vertical:absolute;mso-position-vertical-relative:text;mso-height-percent:0;mso-height-relative:margin;v-text-anchor:middle" o:gfxdata="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" filled="f" strokecolor="black [3213]" strokeweight="1pt"/>
             </w:pict>
           </mc:Fallback>
         </mc:AlternateContent>
       </w:r>
     </w:p>
     <w:sectPr>
-      <w:headerReference w:type="default" r:id="rId7"/>
+      <w:headerReference w:type="default" r:id="rId13"/>
       <w:pgSz w:w="16838" w:h="11906" w:orient="landscape"/>
       <w:pgMar w:top="1417" w:right="1417" w:bottom="1417" w:left="1417" w:header="708" w:footer="708" w:gutter="0"/>
       <w:cols w:space="708"/>
@@ -1321,6 +3319,7 @@
     <w:lsdException w:name="HTML Sample" w:semiHidden="1" w:unhideWhenUsed="1"/>
     <w:lsdException w:name="HTML Typewriter" w:semiHidden="1" w:unhideWhenUsed="1"/>
     <w:lsdException w:name="HTML Variable" w:semiHidden="1" w:unhideWhenUsed="1"/>
+    <w:lsdException w:name="Normal Table" w:semiHidden="1" w:unhideWhenUsed="1"/>
     <w:lsdException w:name="annotation subject" w:semiHidden="1" w:unhideWhenUsed="1"/>
     <w:lsdException w:name="No List" w:semiHidden="1" w:unhideWhenUsed="1"/>
     <w:lsdException w:name="Outline List 1" w:semiHidden="1" w:unhideWhenUsed="1"/>
@@ -1367,8 +3366,10 @@
     <w:lsdException w:name="Table Subtle 2" w:semiHidden="1" w:unhideWhenUsed="1"/>
     <w:lsdException w:name="Table Web 1" w:semiHidden="1" w:unhideWhenUsed="1"/>
     <w:lsdException w:name="Table Web 2" w:semiHidden="1" w:unhideWhenUsed="1"/>
+    <w:lsdException w:name="Table Web 3" w:semiHidden="1" w:unhideWhenUsed="1"/>
     <w:lsdException w:name="Balloon Text" w:semiHidden="1" w:unhideWhenUsed="1"/>
     <w:lsdException w:name="Table Grid" w:uiPriority="39"/>
+    <w:lsdException w:name="Table Theme" w:semiHidden="1" w:unhideWhenUsed="1"/>
     <w:lsdException w:name="Placeholder Text" w:semiHidden="1"/>
     <w:lsdException w:name="No Spacing" w:uiPriority="1" w:qFormat="1"/>
     <w:lsdException w:name="Light Shading" w:uiPriority="60"/>
@@ -1593,11 +3594,12 @@
   <w:style w:type="paragraph" w:default="1" w:styleId="Normal">
     <w:name w:val="Normal"/>
     <w:qFormat/>
-    <w:rsid w:val="001A22D6"/>
+    <w:rsid w:val="00477065"/>
   </w:style>
   <w:style w:type="character" w:default="1" w:styleId="Policepardfaut">
     <w:name w:val="Default Paragraph Font"/>
     <w:uiPriority w:val="1"/>
+    <w:semiHidden/>
     <w:unhideWhenUsed/>
   </w:style>
   <w:style w:type="table" w:default="1" w:styleId="TableauNormal">

</xml_diff>